<commit_message>
merging from university git
</commit_message>
<xml_diff>
--- a/Documents/DesignDocumentWriteo.docx
+++ b/Documents/DesignDocumentWriteo.docx
@@ -89,8 +89,17 @@
           <w:sz w:val="50"/>
           <w:szCs w:val="180"/>
         </w:rPr>
-        <w:t>Web Application  - Writeo</w:t>
-      </w:r>
+        <w:t xml:space="preserve">Web Application  - </w:t>
+      </w:r>
+      <w:proofErr w:type="spellStart"/>
+      <w:r>
+        <w:rPr>
+          <w:sz w:val="50"/>
+          <w:szCs w:val="180"/>
+        </w:rPr>
+        <w:t>Writeo</w:t>
+      </w:r>
+      <w:proofErr w:type="spellEnd"/>
     </w:p>
     <w:p>
       <w:pPr>
@@ -229,36 +238,46 @@
     </w:p>
     <w:tbl>
       <w:tblPr>
-        <w:tblW w:w="9330" w:type="dxa"/>
-        <w:tblInd w:w="108" w:type="dxa"/>
-        <w:tblBorders>
-          <w:top w:val="single" w:sz="4" w:space="0" w:color="auto"/>
-          <w:left w:val="single" w:sz="4" w:space="0" w:color="auto"/>
-          <w:bottom w:val="single" w:sz="4" w:space="0" w:color="auto"/>
-          <w:right w:val="single" w:sz="4" w:space="0" w:color="auto"/>
-          <w:insideH w:val="single" w:sz="4" w:space="0" w:color="auto"/>
-          <w:insideV w:val="single" w:sz="4" w:space="0" w:color="auto"/>
-        </w:tblBorders>
-        <w:tblLayout w:type="fixed"/>
-        <w:tblLook w:val="01E0" w:firstRow="1" w:lastRow="1" w:firstColumn="1" w:lastColumn="1" w:noHBand="0" w:noVBand="0"/>
+        <w:tblStyle w:val="TableGrid"/>
+        <w:tblW w:w="5587" w:type="pct"/>
+        <w:tblLook w:val="04A0" w:firstRow="1" w:lastRow="0" w:firstColumn="1" w:lastColumn="0" w:noHBand="0" w:noVBand="1"/>
       </w:tblPr>
       <w:tblGrid>
-        <w:gridCol w:w="9330"/>
+        <w:gridCol w:w="1167"/>
+        <w:gridCol w:w="1259"/>
+        <w:gridCol w:w="1259"/>
+        <w:gridCol w:w="1259"/>
+        <w:gridCol w:w="4072"/>
+        <w:gridCol w:w="1058"/>
       </w:tblGrid>
       <w:tr>
         <w:trPr>
+          <w:gridAfter w:val="1"/>
+          <w:wAfter w:w="525" w:type="pct"/>
           <w:trHeight w:val="283"/>
         </w:trPr>
         <w:tc>
           <w:tcPr>
-            <w:tcW w:w="9323" w:type="dxa"/>
-            <w:tcBorders>
-              <w:top w:val="single" w:sz="4" w:space="0" w:color="auto"/>
-              <w:left w:val="single" w:sz="4" w:space="0" w:color="auto"/>
-              <w:bottom w:val="single" w:sz="4" w:space="0" w:color="auto"/>
-              <w:right w:val="single" w:sz="4" w:space="0" w:color="auto"/>
-            </w:tcBorders>
-            <w:vAlign w:val="center"/>
+            <w:tcW w:w="579" w:type="pct"/>
+          </w:tcPr>
+          <w:p>
+            <w:pPr>
+              <w:pStyle w:val="NoSpacing"/>
+              <w:spacing w:line="256" w:lineRule="auto"/>
+              <w:rPr>
+                <w:rFonts w:ascii="Roboto" w:hAnsi="Roboto" w:cs="Arial"/>
+                <w:b/>
+                <w:color w:val="353F49"/>
+                <w:szCs w:val="20"/>
+                <w:lang w:val="en-US"/>
+              </w:rPr>
+            </w:pPr>
+          </w:p>
+        </w:tc>
+        <w:tc>
+          <w:tcPr>
+            <w:tcW w:w="3896" w:type="pct"/>
+            <w:gridSpan w:val="4"/>
             <w:hideMark/>
           </w:tcPr>
           <w:p>
@@ -312,6 +331,7 @@
                 <w:lang w:val="en-US"/>
               </w:rPr>
               <w:tab/>
+              <w:t xml:space="preserve">               :</w:t>
             </w:r>
             <w:r>
               <w:rPr>
@@ -321,7 +341,7 @@
                 <w:szCs w:val="20"/>
                 <w:lang w:val="en-US"/>
               </w:rPr>
-              <w:t xml:space="preserve">               </w:t>
+              <w:tab/>
             </w:r>
             <w:r>
               <w:rPr>
@@ -331,7 +351,7 @@
                 <w:szCs w:val="20"/>
                 <w:lang w:val="en-US"/>
               </w:rPr>
-              <w:t>:</w:t>
+              <w:t>17</w:t>
             </w:r>
             <w:r>
               <w:rPr>
@@ -341,7 +361,7 @@
                 <w:szCs w:val="20"/>
                 <w:lang w:val="en-US"/>
               </w:rPr>
-              <w:tab/>
+              <w:t>/</w:t>
             </w:r>
             <w:r>
               <w:rPr>
@@ -351,7 +371,7 @@
                 <w:szCs w:val="20"/>
                 <w:lang w:val="en-US"/>
               </w:rPr>
-              <w:t>15</w:t>
+              <w:t>0</w:t>
             </w:r>
             <w:r>
               <w:rPr>
@@ -361,25 +381,49 @@
                 <w:szCs w:val="20"/>
                 <w:lang w:val="en-US"/>
               </w:rPr>
-              <w:t>/10/2020</w:t>
+              <w:t>1/202</w:t>
+            </w:r>
+            <w:r>
+              <w:rPr>
+                <w:rFonts w:ascii="Roboto" w:hAnsi="Roboto" w:cs="Arial"/>
+                <w:b/>
+                <w:color w:val="353F49"/>
+                <w:szCs w:val="20"/>
+                <w:lang w:val="en-US"/>
+              </w:rPr>
+              <w:t>1</w:t>
             </w:r>
           </w:p>
         </w:tc>
       </w:tr>
       <w:tr>
         <w:trPr>
+          <w:gridAfter w:val="1"/>
+          <w:wAfter w:w="525" w:type="pct"/>
           <w:trHeight w:val="283"/>
         </w:trPr>
         <w:tc>
           <w:tcPr>
-            <w:tcW w:w="9323" w:type="dxa"/>
-            <w:tcBorders>
-              <w:top w:val="single" w:sz="4" w:space="0" w:color="auto"/>
-              <w:left w:val="single" w:sz="4" w:space="0" w:color="auto"/>
-              <w:bottom w:val="single" w:sz="4" w:space="0" w:color="auto"/>
-              <w:right w:val="single" w:sz="4" w:space="0" w:color="auto"/>
-            </w:tcBorders>
-            <w:vAlign w:val="center"/>
+            <w:tcW w:w="579" w:type="pct"/>
+          </w:tcPr>
+          <w:p>
+            <w:pPr>
+              <w:pStyle w:val="NoSpacing"/>
+              <w:spacing w:line="256" w:lineRule="auto"/>
+              <w:rPr>
+                <w:rFonts w:ascii="Roboto" w:hAnsi="Roboto" w:cs="Arial"/>
+                <w:b/>
+                <w:color w:val="353F49"/>
+                <w:szCs w:val="20"/>
+                <w:lang w:val="en-US"/>
+              </w:rPr>
+            </w:pPr>
+          </w:p>
+        </w:tc>
+        <w:tc>
+          <w:tcPr>
+            <w:tcW w:w="3896" w:type="pct"/>
+            <w:gridSpan w:val="4"/>
             <w:hideMark/>
           </w:tcPr>
           <w:p>
@@ -423,7 +467,7 @@
                 <w:lang w:val="en-US"/>
               </w:rPr>
               <w:tab/>
-              <w:t xml:space="preserve">              </w:t>
+              <w:t xml:space="preserve">               :</w:t>
             </w:r>
             <w:r>
               <w:rPr>
@@ -433,7 +477,7 @@
                 <w:szCs w:val="20"/>
                 <w:lang w:val="en-US"/>
               </w:rPr>
-              <w:t xml:space="preserve"> </w:t>
+              <w:tab/>
             </w:r>
             <w:r>
               <w:rPr>
@@ -443,7 +487,7 @@
                 <w:szCs w:val="20"/>
                 <w:lang w:val="en-US"/>
               </w:rPr>
-              <w:t>:</w:t>
+              <w:t>3</w:t>
             </w:r>
             <w:r>
               <w:rPr>
@@ -453,10 +497,25 @@
                 <w:szCs w:val="20"/>
                 <w:lang w:val="en-US"/>
               </w:rPr>
-              <w:tab/>
-              <w:t>1</w:t>
-            </w:r>
-            <w:r>
+              <w:t>.0</w:t>
+            </w:r>
+          </w:p>
+        </w:tc>
+      </w:tr>
+      <w:tr>
+        <w:trPr>
+          <w:gridAfter w:val="1"/>
+          <w:wAfter w:w="525" w:type="pct"/>
+          <w:trHeight w:val="283"/>
+        </w:trPr>
+        <w:tc>
+          <w:tcPr>
+            <w:tcW w:w="579" w:type="pct"/>
+          </w:tcPr>
+          <w:p>
+            <w:pPr>
+              <w:pStyle w:val="NoSpacing"/>
+              <w:spacing w:line="256" w:lineRule="auto"/>
               <w:rPr>
                 <w:rFonts w:ascii="Roboto" w:hAnsi="Roboto" w:cs="Arial"/>
                 <w:b/>
@@ -464,25 +523,13 @@
                 <w:szCs w:val="20"/>
                 <w:lang w:val="en-US"/>
               </w:rPr>
-              <w:t>.2</w:t>
-            </w:r>
+            </w:pPr>
           </w:p>
         </w:tc>
-      </w:tr>
-      <w:tr>
-        <w:trPr>
-          <w:trHeight w:val="283"/>
-        </w:trPr>
         <w:tc>
           <w:tcPr>
-            <w:tcW w:w="9323" w:type="dxa"/>
-            <w:tcBorders>
-              <w:top w:val="single" w:sz="4" w:space="0" w:color="auto"/>
-              <w:left w:val="single" w:sz="4" w:space="0" w:color="auto"/>
-              <w:bottom w:val="single" w:sz="4" w:space="0" w:color="auto"/>
-              <w:right w:val="single" w:sz="4" w:space="0" w:color="auto"/>
-            </w:tcBorders>
-            <w:vAlign w:val="center"/>
+            <w:tcW w:w="3896" w:type="pct"/>
+            <w:gridSpan w:val="4"/>
             <w:hideMark/>
           </w:tcPr>
           <w:p>
@@ -516,6 +563,7 @@
                 <w:lang w:val="en-US"/>
               </w:rPr>
               <w:tab/>
+              <w:t xml:space="preserve"> </w:t>
             </w:r>
             <w:r>
               <w:rPr>
@@ -525,7 +573,8 @@
                 <w:szCs w:val="20"/>
                 <w:lang w:val="en-US"/>
               </w:rPr>
-              <w:t xml:space="preserve"> </w:t>
+              <w:tab/>
+              <w:t xml:space="preserve">               :  </w:t>
             </w:r>
             <w:r>
               <w:rPr>
@@ -536,7 +585,9 @@
                 <w:lang w:val="en-US"/>
               </w:rPr>
               <w:tab/>
-            </w:r>
+              <w:t xml:space="preserve">Kristian </w:t>
+            </w:r>
+            <w:proofErr w:type="spellStart"/>
             <w:r>
               <w:rPr>
                 <w:rFonts w:ascii="Roboto" w:hAnsi="Roboto" w:cs="Arial"/>
@@ -545,43 +596,1088 @@
                 <w:szCs w:val="20"/>
                 <w:lang w:val="en-US"/>
               </w:rPr>
-              <w:t xml:space="preserve">               </w:t>
-            </w:r>
-            <w:r>
-              <w:rPr>
-                <w:rFonts w:ascii="Roboto" w:hAnsi="Roboto" w:cs="Arial"/>
-                <w:b/>
-                <w:color w:val="353F49"/>
-                <w:szCs w:val="20"/>
-                <w:lang w:val="en-US"/>
-              </w:rPr>
-              <w:t>:</w:t>
-            </w:r>
-            <w:r>
-              <w:rPr>
-                <w:rFonts w:ascii="Roboto" w:hAnsi="Roboto" w:cs="Arial"/>
-                <w:b/>
-                <w:color w:val="353F49"/>
-                <w:szCs w:val="20"/>
-                <w:lang w:val="en-US"/>
-              </w:rPr>
-              <w:t xml:space="preserve">  </w:t>
-            </w:r>
-            <w:r>
-              <w:rPr>
-                <w:rFonts w:ascii="Roboto" w:hAnsi="Roboto" w:cs="Arial"/>
-                <w:b/>
-                <w:color w:val="353F49"/>
-                <w:szCs w:val="20"/>
-                <w:lang w:val="en-US"/>
-              </w:rPr>
-              <w:tab/>
-              <w:t>Kristian Hadzhikolev</w:t>
+              <w:t>Hadzhikolev</w:t>
+            </w:r>
+            <w:proofErr w:type="spellEnd"/>
+          </w:p>
+        </w:tc>
+      </w:tr>
+      <w:tr>
+        <w:tc>
+          <w:tcPr>
+            <w:tcW w:w="579" w:type="pct"/>
+          </w:tcPr>
+          <w:p>
+            <w:pPr>
+              <w:pStyle w:val="Heading1"/>
+              <w:spacing w:before="0" w:after="160" w:line="259" w:lineRule="auto"/>
+              <w:ind w:left="0" w:firstLine="0"/>
+              <w:jc w:val="center"/>
+              <w:outlineLvl w:val="0"/>
+              <w:rPr>
+                <w:sz w:val="22"/>
+                <w:szCs w:val="40"/>
+              </w:rPr>
+            </w:pPr>
+          </w:p>
+          <w:p>
+            <w:pPr>
+              <w:jc w:val="center"/>
+              <w:rPr>
+                <w:sz w:val="22"/>
+              </w:rPr>
+            </w:pPr>
+          </w:p>
+        </w:tc>
+        <w:tc>
+          <w:tcPr>
+            <w:tcW w:w="625" w:type="pct"/>
+          </w:tcPr>
+          <w:p>
+            <w:pPr>
+              <w:pStyle w:val="Heading1"/>
+              <w:spacing w:before="0" w:after="160" w:line="259" w:lineRule="auto"/>
+              <w:ind w:left="0" w:firstLine="0"/>
+              <w:jc w:val="center"/>
+              <w:outlineLvl w:val="0"/>
+              <w:rPr>
+                <w:sz w:val="22"/>
+                <w:szCs w:val="40"/>
+              </w:rPr>
+            </w:pPr>
+            <w:bookmarkStart w:id="0" w:name="_Toc57381988"/>
+            <w:r>
+              <w:rPr>
+                <w:sz w:val="22"/>
+                <w:szCs w:val="40"/>
+              </w:rPr>
+              <w:t>Date</w:t>
+            </w:r>
+            <w:bookmarkEnd w:id="0"/>
+          </w:p>
+        </w:tc>
+        <w:tc>
+          <w:tcPr>
+            <w:tcW w:w="625" w:type="pct"/>
+          </w:tcPr>
+          <w:p>
+            <w:pPr>
+              <w:pStyle w:val="Heading1"/>
+              <w:spacing w:before="0" w:after="160" w:line="259" w:lineRule="auto"/>
+              <w:ind w:left="0" w:firstLine="0"/>
+              <w:jc w:val="center"/>
+              <w:outlineLvl w:val="0"/>
+              <w:rPr>
+                <w:sz w:val="22"/>
+                <w:szCs w:val="40"/>
+                <w:lang w:val="en-GB"/>
+              </w:rPr>
+            </w:pPr>
+            <w:bookmarkStart w:id="1" w:name="_Toc57381989"/>
+            <w:r>
+              <w:rPr>
+                <w:sz w:val="22"/>
+                <w:szCs w:val="40"/>
+                <w:lang w:val="en-GB"/>
+              </w:rPr>
+              <w:t>Revision History</w:t>
+            </w:r>
+            <w:bookmarkEnd w:id="1"/>
+          </w:p>
+        </w:tc>
+        <w:tc>
+          <w:tcPr>
+            <w:tcW w:w="625" w:type="pct"/>
+          </w:tcPr>
+          <w:p>
+            <w:pPr>
+              <w:pStyle w:val="Heading1"/>
+              <w:spacing w:before="0" w:after="160" w:line="259" w:lineRule="auto"/>
+              <w:ind w:left="0" w:firstLine="0"/>
+              <w:jc w:val="center"/>
+              <w:outlineLvl w:val="0"/>
+              <w:rPr>
+                <w:sz w:val="22"/>
+                <w:szCs w:val="40"/>
+                <w:lang w:val="en-GB"/>
+              </w:rPr>
+            </w:pPr>
+            <w:bookmarkStart w:id="2" w:name="_Toc57381990"/>
+            <w:r>
+              <w:rPr>
+                <w:sz w:val="22"/>
+                <w:szCs w:val="40"/>
+                <w:lang w:val="en-GB"/>
+              </w:rPr>
+              <w:t>Revision class</w:t>
+            </w:r>
+            <w:bookmarkEnd w:id="2"/>
+          </w:p>
+        </w:tc>
+        <w:tc>
+          <w:tcPr>
+            <w:tcW w:w="2546" w:type="pct"/>
+            <w:gridSpan w:val="2"/>
+          </w:tcPr>
+          <w:p>
+            <w:pPr>
+              <w:pStyle w:val="Heading1"/>
+              <w:spacing w:before="0" w:after="160" w:line="259" w:lineRule="auto"/>
+              <w:ind w:left="0" w:firstLine="0"/>
+              <w:jc w:val="center"/>
+              <w:outlineLvl w:val="0"/>
+              <w:rPr>
+                <w:sz w:val="22"/>
+                <w:szCs w:val="40"/>
+                <w:lang w:val="en-GB"/>
+              </w:rPr>
+            </w:pPr>
+            <w:bookmarkStart w:id="3" w:name="_Toc57381991"/>
+            <w:r>
+              <w:rPr>
+                <w:sz w:val="22"/>
+                <w:szCs w:val="40"/>
+                <w:lang w:val="en-GB"/>
+              </w:rPr>
+              <w:t>Comments</w:t>
+            </w:r>
+            <w:bookmarkEnd w:id="3"/>
+          </w:p>
+        </w:tc>
+      </w:tr>
+      <w:tr>
+        <w:tc>
+          <w:tcPr>
+            <w:tcW w:w="579" w:type="pct"/>
+          </w:tcPr>
+          <w:p>
+            <w:pPr>
+              <w:pStyle w:val="Heading1"/>
+              <w:spacing w:before="0" w:after="160" w:line="259" w:lineRule="auto"/>
+              <w:ind w:left="0" w:firstLine="0"/>
+              <w:jc w:val="center"/>
+              <w:outlineLvl w:val="0"/>
+              <w:rPr>
+                <w:sz w:val="22"/>
+                <w:szCs w:val="40"/>
+                <w:lang w:val="en-GB"/>
+              </w:rPr>
+            </w:pPr>
+            <w:bookmarkStart w:id="4" w:name="_Toc57381992"/>
+            <w:r>
+              <w:rPr>
+                <w:sz w:val="22"/>
+                <w:szCs w:val="40"/>
+                <w:lang w:val="en-GB"/>
+              </w:rPr>
+              <w:t>Sprint 1</w:t>
+            </w:r>
+            <w:bookmarkEnd w:id="4"/>
+          </w:p>
+        </w:tc>
+        <w:tc>
+          <w:tcPr>
+            <w:tcW w:w="625" w:type="pct"/>
+          </w:tcPr>
+          <w:p>
+            <w:pPr>
+              <w:pStyle w:val="Heading1"/>
+              <w:spacing w:before="0" w:after="160" w:line="259" w:lineRule="auto"/>
+              <w:ind w:left="0" w:firstLine="0"/>
+              <w:jc w:val="center"/>
+              <w:outlineLvl w:val="0"/>
+              <w:rPr>
+                <w:sz w:val="22"/>
+                <w:szCs w:val="40"/>
+                <w:lang w:val="en-GB"/>
+              </w:rPr>
+            </w:pPr>
+            <w:bookmarkStart w:id="5" w:name="_Toc57381993"/>
+            <w:r>
+              <w:rPr>
+                <w:sz w:val="22"/>
+                <w:szCs w:val="40"/>
+                <w:lang w:val="en-GB"/>
+              </w:rPr>
+              <w:t>18.09</w:t>
+            </w:r>
+            <w:bookmarkEnd w:id="5"/>
+          </w:p>
+        </w:tc>
+        <w:tc>
+          <w:tcPr>
+            <w:tcW w:w="625" w:type="pct"/>
+          </w:tcPr>
+          <w:p>
+            <w:pPr>
+              <w:pStyle w:val="Heading1"/>
+              <w:spacing w:before="0" w:after="160" w:line="259" w:lineRule="auto"/>
+              <w:ind w:left="0" w:firstLine="0"/>
+              <w:jc w:val="center"/>
+              <w:outlineLvl w:val="0"/>
+              <w:rPr>
+                <w:sz w:val="22"/>
+                <w:szCs w:val="40"/>
+                <w:lang w:val="en-GB"/>
+              </w:rPr>
+            </w:pPr>
+            <w:bookmarkStart w:id="6" w:name="_Toc57381994"/>
+            <w:r>
+              <w:rPr>
+                <w:sz w:val="22"/>
+                <w:szCs w:val="40"/>
+                <w:lang w:val="en-GB"/>
+              </w:rPr>
+              <w:t>1.1</w:t>
+            </w:r>
+            <w:bookmarkEnd w:id="6"/>
+          </w:p>
+        </w:tc>
+        <w:tc>
+          <w:tcPr>
+            <w:tcW w:w="625" w:type="pct"/>
+          </w:tcPr>
+          <w:p>
+            <w:pPr>
+              <w:pStyle w:val="Heading1"/>
+              <w:spacing w:before="0" w:after="160" w:line="259" w:lineRule="auto"/>
+              <w:ind w:left="0" w:firstLine="0"/>
+              <w:jc w:val="center"/>
+              <w:outlineLvl w:val="0"/>
+              <w:rPr>
+                <w:sz w:val="22"/>
+                <w:szCs w:val="40"/>
+                <w:lang w:val="en-GB"/>
+              </w:rPr>
+            </w:pPr>
+            <w:bookmarkStart w:id="7" w:name="_Toc57381995"/>
+            <w:r>
+              <w:rPr>
+                <w:sz w:val="22"/>
+                <w:szCs w:val="40"/>
+                <w:lang w:val="en-GB"/>
+              </w:rPr>
+              <w:t>-</w:t>
+            </w:r>
+            <w:bookmarkEnd w:id="7"/>
+          </w:p>
+        </w:tc>
+        <w:tc>
+          <w:tcPr>
+            <w:tcW w:w="2546" w:type="pct"/>
+            <w:gridSpan w:val="2"/>
+          </w:tcPr>
+          <w:p>
+            <w:pPr>
+              <w:pStyle w:val="Heading1"/>
+              <w:spacing w:before="0" w:after="160" w:line="259" w:lineRule="auto"/>
+              <w:ind w:left="0" w:firstLine="0"/>
+              <w:jc w:val="center"/>
+              <w:outlineLvl w:val="0"/>
+              <w:rPr>
+                <w:sz w:val="22"/>
+                <w:szCs w:val="40"/>
+                <w:lang w:val="en-GB"/>
+              </w:rPr>
+            </w:pPr>
+            <w:bookmarkStart w:id="8" w:name="_Toc57381996"/>
+            <w:r>
+              <w:rPr>
+                <w:sz w:val="22"/>
+                <w:szCs w:val="40"/>
+                <w:lang w:val="en-GB"/>
+              </w:rPr>
+              <w:t>-</w:t>
+            </w:r>
+            <w:bookmarkEnd w:id="8"/>
+          </w:p>
+        </w:tc>
+      </w:tr>
+      <w:tr>
+        <w:tc>
+          <w:tcPr>
+            <w:tcW w:w="579" w:type="pct"/>
+          </w:tcPr>
+          <w:p>
+            <w:pPr>
+              <w:pStyle w:val="Heading1"/>
+              <w:spacing w:before="0" w:after="160" w:line="259" w:lineRule="auto"/>
+              <w:ind w:left="0" w:firstLine="0"/>
+              <w:jc w:val="center"/>
+              <w:outlineLvl w:val="0"/>
+              <w:rPr>
+                <w:sz w:val="22"/>
+                <w:szCs w:val="40"/>
+                <w:lang w:val="en-GB"/>
+              </w:rPr>
+            </w:pPr>
+            <w:bookmarkStart w:id="9" w:name="_Toc57381997"/>
+            <w:r>
+              <w:rPr>
+                <w:sz w:val="22"/>
+                <w:szCs w:val="40"/>
+                <w:lang w:val="en-GB"/>
+              </w:rPr>
+              <w:t>Sprint 2</w:t>
+            </w:r>
+            <w:bookmarkEnd w:id="9"/>
+          </w:p>
+        </w:tc>
+        <w:tc>
+          <w:tcPr>
+            <w:tcW w:w="625" w:type="pct"/>
+          </w:tcPr>
+          <w:p>
+            <w:pPr>
+              <w:pStyle w:val="Heading1"/>
+              <w:spacing w:before="0" w:after="160" w:line="259" w:lineRule="auto"/>
+              <w:ind w:left="0" w:firstLine="0"/>
+              <w:jc w:val="center"/>
+              <w:outlineLvl w:val="0"/>
+              <w:rPr>
+                <w:sz w:val="22"/>
+                <w:szCs w:val="40"/>
+                <w:lang w:val="en-GB"/>
+              </w:rPr>
+            </w:pPr>
+            <w:bookmarkStart w:id="10" w:name="_Toc57381998"/>
+            <w:r>
+              <w:rPr>
+                <w:sz w:val="22"/>
+                <w:szCs w:val="40"/>
+                <w:lang w:val="en-GB"/>
+              </w:rPr>
+              <w:t>09.10</w:t>
+            </w:r>
+            <w:bookmarkEnd w:id="10"/>
+          </w:p>
+        </w:tc>
+        <w:tc>
+          <w:tcPr>
+            <w:tcW w:w="625" w:type="pct"/>
+          </w:tcPr>
+          <w:p>
+            <w:pPr>
+              <w:pStyle w:val="Heading1"/>
+              <w:spacing w:before="0" w:after="160" w:line="259" w:lineRule="auto"/>
+              <w:ind w:left="0" w:firstLine="0"/>
+              <w:jc w:val="center"/>
+              <w:outlineLvl w:val="0"/>
+              <w:rPr>
+                <w:sz w:val="22"/>
+                <w:szCs w:val="40"/>
+                <w:lang w:val="en-GB"/>
+              </w:rPr>
+            </w:pPr>
+            <w:bookmarkStart w:id="11" w:name="_Toc57381999"/>
+            <w:r>
+              <w:rPr>
+                <w:sz w:val="22"/>
+                <w:szCs w:val="40"/>
+                <w:lang w:val="en-GB"/>
+              </w:rPr>
+              <w:t>1.2</w:t>
+            </w:r>
+            <w:bookmarkEnd w:id="11"/>
+          </w:p>
+        </w:tc>
+        <w:tc>
+          <w:tcPr>
+            <w:tcW w:w="625" w:type="pct"/>
+          </w:tcPr>
+          <w:p>
+            <w:pPr>
+              <w:pStyle w:val="Heading1"/>
+              <w:spacing w:before="0" w:after="160" w:line="259" w:lineRule="auto"/>
+              <w:ind w:left="0" w:firstLine="0"/>
+              <w:jc w:val="center"/>
+              <w:outlineLvl w:val="0"/>
+              <w:rPr>
+                <w:sz w:val="22"/>
+                <w:szCs w:val="40"/>
+                <w:lang w:val="en-GB"/>
+              </w:rPr>
+            </w:pPr>
+            <w:bookmarkStart w:id="12" w:name="_Toc57382000"/>
+            <w:r>
+              <w:rPr>
+                <w:sz w:val="22"/>
+                <w:szCs w:val="40"/>
+                <w:lang w:val="en-GB"/>
+              </w:rPr>
+              <w:t>Major</w:t>
+            </w:r>
+            <w:bookmarkEnd w:id="12"/>
+          </w:p>
+        </w:tc>
+        <w:tc>
+          <w:tcPr>
+            <w:tcW w:w="2546" w:type="pct"/>
+            <w:gridSpan w:val="2"/>
+          </w:tcPr>
+          <w:p>
+            <w:pPr>
+              <w:pStyle w:val="Heading1"/>
+              <w:spacing w:before="0" w:after="160" w:line="259" w:lineRule="auto"/>
+              <w:ind w:left="0" w:firstLine="0"/>
+              <w:jc w:val="center"/>
+              <w:outlineLvl w:val="0"/>
+              <w:rPr>
+                <w:sz w:val="22"/>
+                <w:szCs w:val="40"/>
+                <w:lang w:val="en-GB"/>
+              </w:rPr>
+            </w:pPr>
+            <w:bookmarkStart w:id="13" w:name="_Toc57382001"/>
+            <w:r>
+              <w:rPr>
+                <w:sz w:val="22"/>
+                <w:szCs w:val="40"/>
+                <w:lang w:val="en-GB"/>
+              </w:rPr>
+              <w:t>Initial version(ER Diagram, Architecture, Argumentation about frontend and backend)</w:t>
+            </w:r>
+            <w:bookmarkEnd w:id="13"/>
+          </w:p>
+        </w:tc>
+      </w:tr>
+      <w:tr>
+        <w:tc>
+          <w:tcPr>
+            <w:tcW w:w="579" w:type="pct"/>
+          </w:tcPr>
+          <w:p>
+            <w:pPr>
+              <w:pStyle w:val="Heading1"/>
+              <w:spacing w:before="0" w:after="160" w:line="259" w:lineRule="auto"/>
+              <w:ind w:left="0" w:firstLine="0"/>
+              <w:jc w:val="center"/>
+              <w:outlineLvl w:val="0"/>
+              <w:rPr>
+                <w:sz w:val="22"/>
+                <w:szCs w:val="40"/>
+                <w:lang w:val="en-GB"/>
+              </w:rPr>
+            </w:pPr>
+            <w:bookmarkStart w:id="14" w:name="_Toc57382002"/>
+            <w:r>
+              <w:rPr>
+                <w:sz w:val="22"/>
+                <w:szCs w:val="40"/>
+                <w:lang w:val="en-GB"/>
+              </w:rPr>
+              <w:t>Sprint 3</w:t>
+            </w:r>
+            <w:bookmarkEnd w:id="14"/>
+          </w:p>
+        </w:tc>
+        <w:tc>
+          <w:tcPr>
+            <w:tcW w:w="625" w:type="pct"/>
+          </w:tcPr>
+          <w:p>
+            <w:pPr>
+              <w:pStyle w:val="Heading1"/>
+              <w:spacing w:before="0" w:after="160" w:line="259" w:lineRule="auto"/>
+              <w:ind w:left="0" w:firstLine="0"/>
+              <w:jc w:val="center"/>
+              <w:outlineLvl w:val="0"/>
+              <w:rPr>
+                <w:sz w:val="22"/>
+                <w:szCs w:val="40"/>
+                <w:lang w:val="en-GB"/>
+              </w:rPr>
+            </w:pPr>
+            <w:bookmarkStart w:id="15" w:name="_Toc57382003"/>
+            <w:r>
+              <w:rPr>
+                <w:sz w:val="22"/>
+                <w:szCs w:val="40"/>
+                <w:lang w:val="en-GB"/>
+              </w:rPr>
+              <w:t>06.11</w:t>
+            </w:r>
+            <w:bookmarkEnd w:id="15"/>
+          </w:p>
+        </w:tc>
+        <w:tc>
+          <w:tcPr>
+            <w:tcW w:w="625" w:type="pct"/>
+          </w:tcPr>
+          <w:p>
+            <w:pPr>
+              <w:pStyle w:val="Heading1"/>
+              <w:spacing w:before="0" w:after="160" w:line="259" w:lineRule="auto"/>
+              <w:ind w:left="0" w:firstLine="0"/>
+              <w:jc w:val="center"/>
+              <w:outlineLvl w:val="0"/>
+              <w:rPr>
+                <w:sz w:val="22"/>
+                <w:szCs w:val="40"/>
+                <w:lang w:val="en-GB"/>
+              </w:rPr>
+            </w:pPr>
+            <w:bookmarkStart w:id="16" w:name="_Toc57382004"/>
+            <w:r>
+              <w:rPr>
+                <w:sz w:val="22"/>
+                <w:szCs w:val="40"/>
+                <w:lang w:val="en-GB"/>
+              </w:rPr>
+              <w:t>1.3</w:t>
+            </w:r>
+            <w:bookmarkEnd w:id="16"/>
+          </w:p>
+        </w:tc>
+        <w:tc>
+          <w:tcPr>
+            <w:tcW w:w="625" w:type="pct"/>
+          </w:tcPr>
+          <w:p>
+            <w:pPr>
+              <w:pStyle w:val="Heading1"/>
+              <w:spacing w:before="0" w:after="160" w:line="259" w:lineRule="auto"/>
+              <w:ind w:left="0" w:firstLine="0"/>
+              <w:jc w:val="center"/>
+              <w:outlineLvl w:val="0"/>
+              <w:rPr>
+                <w:sz w:val="22"/>
+                <w:szCs w:val="40"/>
+                <w:lang w:val="en-GB"/>
+              </w:rPr>
+            </w:pPr>
+            <w:bookmarkStart w:id="17" w:name="_Toc57382005"/>
+            <w:r>
+              <w:rPr>
+                <w:sz w:val="22"/>
+                <w:szCs w:val="40"/>
+                <w:lang w:val="en-GB"/>
+              </w:rPr>
+              <w:t>Minor</w:t>
+            </w:r>
+            <w:bookmarkEnd w:id="17"/>
+          </w:p>
+        </w:tc>
+        <w:tc>
+          <w:tcPr>
+            <w:tcW w:w="2546" w:type="pct"/>
+            <w:gridSpan w:val="2"/>
+          </w:tcPr>
+          <w:p>
+            <w:pPr>
+              <w:pStyle w:val="Heading1"/>
+              <w:spacing w:before="0" w:after="160" w:line="259" w:lineRule="auto"/>
+              <w:ind w:left="0" w:firstLine="0"/>
+              <w:jc w:val="center"/>
+              <w:outlineLvl w:val="0"/>
+              <w:rPr>
+                <w:sz w:val="22"/>
+                <w:szCs w:val="40"/>
+                <w:lang w:val="en-GB"/>
+              </w:rPr>
+            </w:pPr>
+            <w:bookmarkStart w:id="18" w:name="_Toc57382006"/>
+            <w:r>
+              <w:rPr>
+                <w:sz w:val="22"/>
+                <w:szCs w:val="40"/>
+                <w:lang w:val="en-GB"/>
+              </w:rPr>
+              <w:t>Remaking design of diagrams</w:t>
+            </w:r>
+            <w:r>
+              <w:rPr>
+                <w:sz w:val="22"/>
+                <w:szCs w:val="40"/>
+                <w:lang w:val="en-GB"/>
+              </w:rPr>
+              <w:t xml:space="preserve"> and adding research methods</w:t>
+            </w:r>
+            <w:bookmarkEnd w:id="18"/>
+          </w:p>
+        </w:tc>
+      </w:tr>
+      <w:tr>
+        <w:tc>
+          <w:tcPr>
+            <w:tcW w:w="579" w:type="pct"/>
+          </w:tcPr>
+          <w:p>
+            <w:pPr>
+              <w:pStyle w:val="Heading1"/>
+              <w:spacing w:before="0" w:after="160" w:line="259" w:lineRule="auto"/>
+              <w:ind w:left="0" w:firstLine="0"/>
+              <w:jc w:val="center"/>
+              <w:outlineLvl w:val="0"/>
+              <w:rPr>
+                <w:sz w:val="22"/>
+                <w:szCs w:val="40"/>
+                <w:lang w:val="en-GB"/>
+              </w:rPr>
+            </w:pPr>
+            <w:bookmarkStart w:id="19" w:name="_Toc57382007"/>
+            <w:r>
+              <w:rPr>
+                <w:sz w:val="22"/>
+                <w:szCs w:val="40"/>
+                <w:lang w:val="en-GB"/>
+              </w:rPr>
+              <w:t>Sprint 4</w:t>
+            </w:r>
+            <w:bookmarkEnd w:id="19"/>
+          </w:p>
+        </w:tc>
+        <w:tc>
+          <w:tcPr>
+            <w:tcW w:w="625" w:type="pct"/>
+          </w:tcPr>
+          <w:p>
+            <w:pPr>
+              <w:pStyle w:val="Heading1"/>
+              <w:spacing w:before="0" w:after="160" w:line="259" w:lineRule="auto"/>
+              <w:ind w:left="0" w:firstLine="0"/>
+              <w:jc w:val="center"/>
+              <w:outlineLvl w:val="0"/>
+              <w:rPr>
+                <w:sz w:val="22"/>
+                <w:szCs w:val="40"/>
+                <w:lang w:val="en-GB"/>
+              </w:rPr>
+            </w:pPr>
+            <w:bookmarkStart w:id="20" w:name="_Toc57382008"/>
+            <w:r>
+              <w:rPr>
+                <w:sz w:val="22"/>
+                <w:szCs w:val="40"/>
+                <w:lang w:val="en-GB"/>
+              </w:rPr>
+              <w:t>27.11</w:t>
+            </w:r>
+            <w:bookmarkEnd w:id="20"/>
+          </w:p>
+        </w:tc>
+        <w:tc>
+          <w:tcPr>
+            <w:tcW w:w="625" w:type="pct"/>
+          </w:tcPr>
+          <w:p>
+            <w:pPr>
+              <w:pStyle w:val="Heading1"/>
+              <w:spacing w:before="0" w:after="160" w:line="259" w:lineRule="auto"/>
+              <w:ind w:left="0" w:firstLine="0"/>
+              <w:jc w:val="center"/>
+              <w:outlineLvl w:val="0"/>
+              <w:rPr>
+                <w:sz w:val="22"/>
+                <w:szCs w:val="40"/>
+                <w:lang w:val="en-GB"/>
+              </w:rPr>
+            </w:pPr>
+            <w:bookmarkStart w:id="21" w:name="_Toc57382009"/>
+            <w:r>
+              <w:rPr>
+                <w:sz w:val="22"/>
+                <w:szCs w:val="40"/>
+                <w:lang w:val="en-GB"/>
+              </w:rPr>
+              <w:t>2.0</w:t>
+            </w:r>
+            <w:bookmarkEnd w:id="21"/>
+          </w:p>
+        </w:tc>
+        <w:tc>
+          <w:tcPr>
+            <w:tcW w:w="625" w:type="pct"/>
+          </w:tcPr>
+          <w:p>
+            <w:pPr>
+              <w:pStyle w:val="Heading1"/>
+              <w:spacing w:before="0" w:after="160" w:line="259" w:lineRule="auto"/>
+              <w:ind w:left="0" w:firstLine="0"/>
+              <w:jc w:val="center"/>
+              <w:outlineLvl w:val="0"/>
+              <w:rPr>
+                <w:sz w:val="22"/>
+                <w:szCs w:val="40"/>
+                <w:lang w:val="en-GB"/>
+              </w:rPr>
+            </w:pPr>
+            <w:bookmarkStart w:id="22" w:name="_Toc57382010"/>
+            <w:r>
+              <w:rPr>
+                <w:sz w:val="22"/>
+                <w:szCs w:val="40"/>
+                <w:lang w:val="en-GB"/>
+              </w:rPr>
+              <w:t>Major</w:t>
+            </w:r>
+            <w:bookmarkEnd w:id="22"/>
+          </w:p>
+        </w:tc>
+        <w:tc>
+          <w:tcPr>
+            <w:tcW w:w="2546" w:type="pct"/>
+            <w:gridSpan w:val="2"/>
+          </w:tcPr>
+          <w:p>
+            <w:pPr>
+              <w:pStyle w:val="Heading1"/>
+              <w:spacing w:before="0" w:after="160" w:line="259" w:lineRule="auto"/>
+              <w:ind w:left="0" w:firstLine="0"/>
+              <w:jc w:val="center"/>
+              <w:outlineLvl w:val="0"/>
+              <w:rPr>
+                <w:sz w:val="22"/>
+                <w:szCs w:val="40"/>
+                <w:lang w:val="en-GB"/>
+              </w:rPr>
+            </w:pPr>
+            <w:bookmarkStart w:id="23" w:name="_Toc57382011"/>
+            <w:r>
+              <w:rPr>
+                <w:sz w:val="22"/>
+                <w:szCs w:val="40"/>
+                <w:lang w:val="en-GB"/>
+              </w:rPr>
+              <w:t>Adding CI setup, description for architecture, pagination and sources</w:t>
+            </w:r>
+            <w:bookmarkEnd w:id="23"/>
+          </w:p>
+        </w:tc>
+      </w:tr>
+      <w:tr>
+        <w:tc>
+          <w:tcPr>
+            <w:tcW w:w="579" w:type="pct"/>
+          </w:tcPr>
+          <w:p>
+            <w:pPr>
+              <w:pStyle w:val="Heading1"/>
+              <w:spacing w:before="0" w:after="160" w:line="259" w:lineRule="auto"/>
+              <w:ind w:left="0" w:firstLine="0"/>
+              <w:jc w:val="center"/>
+              <w:outlineLvl w:val="0"/>
+              <w:rPr>
+                <w:sz w:val="22"/>
+                <w:szCs w:val="40"/>
+                <w:lang w:val="en-GB"/>
+              </w:rPr>
+            </w:pPr>
+            <w:bookmarkStart w:id="24" w:name="_Toc57382012"/>
+            <w:r>
+              <w:rPr>
+                <w:sz w:val="22"/>
+                <w:szCs w:val="40"/>
+                <w:lang w:val="en-GB"/>
+              </w:rPr>
+              <w:t>Sprint 5</w:t>
+            </w:r>
+            <w:bookmarkEnd w:id="24"/>
+          </w:p>
+        </w:tc>
+        <w:tc>
+          <w:tcPr>
+            <w:tcW w:w="625" w:type="pct"/>
+          </w:tcPr>
+          <w:p>
+            <w:pPr>
+              <w:pStyle w:val="Heading1"/>
+              <w:spacing w:before="0" w:after="160" w:line="259" w:lineRule="auto"/>
+              <w:ind w:left="0" w:firstLine="0"/>
+              <w:jc w:val="center"/>
+              <w:outlineLvl w:val="0"/>
+              <w:rPr>
+                <w:sz w:val="22"/>
+                <w:szCs w:val="40"/>
+                <w:lang w:val="en-GB"/>
+              </w:rPr>
+            </w:pPr>
+            <w:bookmarkStart w:id="25" w:name="_Toc57382013"/>
+            <w:r>
+              <w:rPr>
+                <w:sz w:val="22"/>
+                <w:szCs w:val="40"/>
+                <w:lang w:val="en-GB"/>
+              </w:rPr>
+              <w:t>16.12</w:t>
+            </w:r>
+            <w:bookmarkEnd w:id="25"/>
+          </w:p>
+        </w:tc>
+        <w:tc>
+          <w:tcPr>
+            <w:tcW w:w="625" w:type="pct"/>
+          </w:tcPr>
+          <w:p>
+            <w:pPr>
+              <w:pStyle w:val="Heading1"/>
+              <w:spacing w:before="0" w:after="160" w:line="259" w:lineRule="auto"/>
+              <w:ind w:left="0" w:firstLine="0"/>
+              <w:jc w:val="center"/>
+              <w:outlineLvl w:val="0"/>
+              <w:rPr>
+                <w:sz w:val="22"/>
+                <w:szCs w:val="40"/>
+                <w:lang w:val="en-GB"/>
+              </w:rPr>
+            </w:pPr>
+            <w:r>
+              <w:rPr>
+                <w:sz w:val="22"/>
+                <w:szCs w:val="40"/>
+                <w:lang w:val="en-GB"/>
+              </w:rPr>
+              <w:t>2.1</w:t>
+            </w:r>
+          </w:p>
+        </w:tc>
+        <w:tc>
+          <w:tcPr>
+            <w:tcW w:w="625" w:type="pct"/>
+          </w:tcPr>
+          <w:p>
+            <w:pPr>
+              <w:pStyle w:val="Heading1"/>
+              <w:spacing w:before="0" w:after="160" w:line="259" w:lineRule="auto"/>
+              <w:ind w:left="0" w:firstLine="0"/>
+              <w:jc w:val="center"/>
+              <w:outlineLvl w:val="0"/>
+              <w:rPr>
+                <w:sz w:val="22"/>
+                <w:szCs w:val="40"/>
+                <w:lang w:val="en-GB"/>
+              </w:rPr>
+            </w:pPr>
+            <w:r>
+              <w:rPr>
+                <w:sz w:val="22"/>
+                <w:szCs w:val="40"/>
+                <w:lang w:val="en-GB"/>
+              </w:rPr>
+              <w:t>Minor</w:t>
+            </w:r>
+          </w:p>
+        </w:tc>
+        <w:tc>
+          <w:tcPr>
+            <w:tcW w:w="2546" w:type="pct"/>
+            <w:gridSpan w:val="2"/>
+          </w:tcPr>
+          <w:p>
+            <w:pPr>
+              <w:pStyle w:val="Heading1"/>
+              <w:spacing w:before="0" w:after="160" w:line="259" w:lineRule="auto"/>
+              <w:ind w:left="0" w:firstLine="0"/>
+              <w:jc w:val="center"/>
+              <w:outlineLvl w:val="0"/>
+              <w:rPr>
+                <w:sz w:val="22"/>
+                <w:szCs w:val="40"/>
+                <w:lang w:val="en-GB"/>
+              </w:rPr>
+            </w:pPr>
+            <w:r>
+              <w:rPr>
+                <w:sz w:val="22"/>
+                <w:szCs w:val="40"/>
+                <w:lang w:val="en-GB"/>
+              </w:rPr>
+              <w:t xml:space="preserve">Changed some </w:t>
+            </w:r>
+            <w:r>
+              <w:rPr>
+                <w:sz w:val="22"/>
+                <w:szCs w:val="40"/>
+                <w:lang w:val="en-GB"/>
+              </w:rPr>
+              <w:t>descriptions according to feedback</w:t>
+            </w:r>
+          </w:p>
+        </w:tc>
+      </w:tr>
+      <w:tr>
+        <w:tc>
+          <w:tcPr>
+            <w:tcW w:w="579" w:type="pct"/>
+          </w:tcPr>
+          <w:p>
+            <w:pPr>
+              <w:pStyle w:val="Heading1"/>
+              <w:spacing w:before="0" w:after="160" w:line="259" w:lineRule="auto"/>
+              <w:ind w:left="0" w:firstLine="0"/>
+              <w:jc w:val="center"/>
+              <w:outlineLvl w:val="0"/>
+              <w:rPr>
+                <w:sz w:val="22"/>
+                <w:szCs w:val="40"/>
+                <w:lang w:val="en-GB"/>
+              </w:rPr>
+            </w:pPr>
+            <w:bookmarkStart w:id="26" w:name="_Toc57382014"/>
+            <w:r>
+              <w:rPr>
+                <w:sz w:val="22"/>
+                <w:szCs w:val="40"/>
+                <w:lang w:val="en-GB"/>
+              </w:rPr>
+              <w:t>Sprint 6</w:t>
+            </w:r>
+            <w:bookmarkEnd w:id="26"/>
+          </w:p>
+        </w:tc>
+        <w:tc>
+          <w:tcPr>
+            <w:tcW w:w="625" w:type="pct"/>
+          </w:tcPr>
+          <w:p>
+            <w:pPr>
+              <w:pStyle w:val="Heading1"/>
+              <w:spacing w:before="0" w:after="160" w:line="259" w:lineRule="auto"/>
+              <w:ind w:left="0" w:firstLine="0"/>
+              <w:jc w:val="center"/>
+              <w:outlineLvl w:val="0"/>
+              <w:rPr>
+                <w:sz w:val="22"/>
+                <w:szCs w:val="40"/>
+                <w:lang w:val="en-GB"/>
+              </w:rPr>
+            </w:pPr>
+            <w:bookmarkStart w:id="27" w:name="_Toc57382015"/>
+            <w:r>
+              <w:rPr>
+                <w:sz w:val="22"/>
+                <w:szCs w:val="40"/>
+                <w:lang w:val="en-GB"/>
+              </w:rPr>
+              <w:t>22.01.2021</w:t>
+            </w:r>
+            <w:bookmarkEnd w:id="27"/>
+          </w:p>
+        </w:tc>
+        <w:tc>
+          <w:tcPr>
+            <w:tcW w:w="625" w:type="pct"/>
+          </w:tcPr>
+          <w:p>
+            <w:pPr>
+              <w:pStyle w:val="Heading1"/>
+              <w:spacing w:before="0" w:after="160" w:line="259" w:lineRule="auto"/>
+              <w:ind w:left="0" w:firstLine="0"/>
+              <w:jc w:val="center"/>
+              <w:outlineLvl w:val="0"/>
+              <w:rPr>
+                <w:sz w:val="22"/>
+                <w:szCs w:val="40"/>
+                <w:lang w:val="en-GB"/>
+              </w:rPr>
+            </w:pPr>
+            <w:r>
+              <w:rPr>
+                <w:sz w:val="22"/>
+                <w:szCs w:val="40"/>
+                <w:lang w:val="en-GB"/>
+              </w:rPr>
+              <w:t>3.0</w:t>
+            </w:r>
+          </w:p>
+        </w:tc>
+        <w:tc>
+          <w:tcPr>
+            <w:tcW w:w="625" w:type="pct"/>
+          </w:tcPr>
+          <w:p>
+            <w:pPr>
+              <w:pStyle w:val="Heading1"/>
+              <w:spacing w:before="0" w:after="160" w:line="259" w:lineRule="auto"/>
+              <w:ind w:left="0" w:firstLine="0"/>
+              <w:jc w:val="center"/>
+              <w:outlineLvl w:val="0"/>
+              <w:rPr>
+                <w:sz w:val="22"/>
+                <w:szCs w:val="40"/>
+                <w:lang w:val="en-GB"/>
+              </w:rPr>
+            </w:pPr>
+            <w:r>
+              <w:rPr>
+                <w:sz w:val="22"/>
+                <w:szCs w:val="40"/>
+                <w:lang w:val="en-GB"/>
+              </w:rPr>
+              <w:t>Major</w:t>
+            </w:r>
+          </w:p>
+        </w:tc>
+        <w:tc>
+          <w:tcPr>
+            <w:tcW w:w="2546" w:type="pct"/>
+            <w:gridSpan w:val="2"/>
+          </w:tcPr>
+          <w:p>
+            <w:pPr>
+              <w:pStyle w:val="Heading1"/>
+              <w:spacing w:before="0" w:after="160" w:line="259" w:lineRule="auto"/>
+              <w:ind w:left="0" w:firstLine="0"/>
+              <w:jc w:val="center"/>
+              <w:outlineLvl w:val="0"/>
+              <w:rPr>
+                <w:sz w:val="22"/>
+                <w:szCs w:val="40"/>
+                <w:lang w:val="en-GB"/>
+              </w:rPr>
+            </w:pPr>
+            <w:r>
+              <w:rPr>
+                <w:sz w:val="22"/>
+                <w:szCs w:val="40"/>
+                <w:lang w:val="en-GB"/>
+              </w:rPr>
+              <w:t xml:space="preserve">Added all missing stuff and </w:t>
+            </w:r>
+            <w:r>
+              <w:rPr>
+                <w:sz w:val="22"/>
+                <w:szCs w:val="40"/>
+                <w:lang w:val="en-GB"/>
+              </w:rPr>
+              <w:t>updated diagrams</w:t>
             </w:r>
           </w:p>
         </w:tc>
       </w:tr>
     </w:tbl>
+    <w:p>
+      <w:pPr>
+        <w:pStyle w:val="Heading1"/>
+        <w:spacing w:before="0" w:after="160" w:line="259" w:lineRule="auto"/>
+        <w:ind w:left="0" w:firstLine="0"/>
+        <w:rPr>
+          <w:sz w:val="40"/>
+          <w:szCs w:val="40"/>
+          <w:lang w:val="en-GB"/>
+        </w:rPr>
+      </w:pPr>
+    </w:p>
+    <w:p>
+      <w:pPr>
+        <w:spacing w:before="0" w:after="160" w:line="259" w:lineRule="auto"/>
+        <w:ind w:left="0" w:firstLine="0"/>
+        <w:rPr>
+          <w:rFonts w:asciiTheme="majorHAnsi" w:eastAsiaTheme="majorEastAsia" w:hAnsiTheme="majorHAnsi"/>
+          <w:sz w:val="40"/>
+          <w:szCs w:val="40"/>
+          <w:lang w:val="en-GB"/>
+        </w:rPr>
+      </w:pPr>
+      <w:r>
+        <w:rPr>
+          <w:sz w:val="40"/>
+          <w:szCs w:val="40"/>
+          <w:lang w:val="en-GB"/>
+        </w:rPr>
+        <w:br w:type="page"/>
+      </w:r>
+    </w:p>
     <w:p>
       <w:pPr>
         <w:pStyle w:val="Heading1"/>
@@ -597,6 +1693,7 @@
           <w:lang w:val="en-GB"/>
         </w:rPr>
       </w:pPr>
+      <w:bookmarkStart w:id="28" w:name="_Toc57382016"/>
       <w:r>
         <w:rPr>
           <w:sz w:val="40"/>
@@ -606,6 +1703,7 @@
         <w:lastRenderedPageBreak/>
         <w:t>Entity Relation Diagram</w:t>
       </w:r>
+      <w:bookmarkEnd w:id="28"/>
     </w:p>
     <w:p>
       <w:pPr>
@@ -618,10 +1716,10 @@
           <w:lang w:val="en-GB"/>
         </w:rPr>
       </w:pPr>
+      <w:bookmarkStart w:id="29" w:name="_Toc57382017"/>
       <w:r>
         <w:rPr>
           <w:noProof/>
-          <w:lang w:val="en-GB"/>
         </w:rPr>
         <w:drawing>
           <wp:inline distT="0" distB="0" distL="0" distR="0" wp14:anchorId="16AB6E58" wp14:editId="2E1D93BB">
@@ -639,10 +1737,10 @@
                     <pic:cNvPicPr/>
                   </pic:nvPicPr>
                   <pic:blipFill>
-                    <a:blip r:embed="rId5">
+                    <a:blip r:embed="rId8">
                       <a:extLst>
                         <a:ext uri="{96DAC541-7B7A-43D3-8B79-37D633B846F1}">
-                          <asvg:svgBlip xmlns:asvg="http://schemas.microsoft.com/office/drawing/2016/SVG/main" r:embed="rId6"/>
+                          <asvg:svgBlip xmlns:asvg="http://schemas.microsoft.com/office/drawing/2016/SVG/main" r:embed="rId9"/>
                         </a:ext>
                       </a:extLst>
                     </a:blip>
@@ -665,13 +1763,74 @@
           </wp:inline>
         </w:drawing>
       </w:r>
-    </w:p>
-    <w:p>
-      <w:pPr>
-        <w:rPr>
-          <w:lang w:val="en-GB"/>
-        </w:rPr>
-      </w:pPr>
+      <w:bookmarkEnd w:id="29"/>
+    </w:p>
+    <w:p>
+      <w:pPr>
+        <w:rPr>
+          <w:lang w:val="en-GB"/>
+        </w:rPr>
+      </w:pPr>
+      <w:r>
+        <w:rPr>
+          <w:lang w:val="en-GB"/>
+        </w:rPr>
+        <w:t xml:space="preserve">This diagram shows how the database and it’s </w:t>
+      </w:r>
+      <w:r>
+        <w:rPr>
+          <w:lang w:val="en-GB"/>
+        </w:rPr>
+        <w:t xml:space="preserve">tables and </w:t>
+      </w:r>
+      <w:r>
+        <w:rPr>
+          <w:lang w:val="en-GB"/>
+        </w:rPr>
+        <w:t xml:space="preserve">fields. </w:t>
+      </w:r>
+      <w:r>
+        <w:rPr>
+          <w:lang w:val="en-GB"/>
+        </w:rPr>
+        <w:t xml:space="preserve">User is for the profiles, article is for saving articles and </w:t>
+      </w:r>
+      <w:r>
+        <w:rPr>
+          <w:lang w:val="en-GB"/>
+        </w:rPr>
+        <w:t>their author ids, sell is for</w:t>
+      </w:r>
+      <w:r>
+        <w:rPr>
+          <w:lang w:val="en-GB"/>
+        </w:rPr>
+        <w:t xml:space="preserve"> the sold articles and their buyer ids, buyer</w:t>
+      </w:r>
+      <w:r>
+        <w:rPr>
+          <w:lang w:val="en-GB"/>
+        </w:rPr>
+        <w:t xml:space="preserve"> is for </w:t>
+      </w:r>
+      <w:r>
+        <w:rPr>
+          <w:lang w:val="en-GB"/>
+        </w:rPr>
+        <w:t xml:space="preserve">buyers information and finally revenue is for counting </w:t>
+      </w:r>
+      <w:r>
+        <w:rPr>
+          <w:lang w:val="en-GB"/>
+        </w:rPr>
+        <w:t>sold articles revenue by month.</w:t>
+      </w:r>
+      <w:r>
+        <w:rPr>
+          <w:lang w:val="en-GB"/>
+        </w:rPr>
+        <w:t xml:space="preserve"> </w:t>
+      </w:r>
     </w:p>
     <w:p>
       <w:pPr>
@@ -712,6 +1871,7 @@
           <w:lang w:val="en-GB"/>
         </w:rPr>
       </w:pPr>
+      <w:bookmarkStart w:id="30" w:name="_Toc57382018"/>
       <w:r>
         <w:rPr>
           <w:sz w:val="40"/>
@@ -719,22 +1879,12 @@
           <w:lang w:val="en-GB"/>
         </w:rPr>
         <w:lastRenderedPageBreak/>
-        <w:t>High-Level Architecture</w:t>
-      </w:r>
-    </w:p>
-    <w:p>
-      <w:pPr>
-        <w:spacing w:before="0" w:after="160" w:line="259" w:lineRule="auto"/>
-        <w:ind w:left="0" w:firstLine="0"/>
-        <w:rPr>
-          <w:lang w:val="en-GB"/>
-        </w:rPr>
-      </w:pPr>
-    </w:p>
-    <w:p>
-      <w:pPr>
-        <w:spacing w:before="0" w:after="160" w:line="259" w:lineRule="auto"/>
-        <w:ind w:left="0" w:firstLine="0"/>
+        <w:t>Continuous Integration Setup</w:t>
+      </w:r>
+      <w:bookmarkEnd w:id="30"/>
+    </w:p>
+    <w:p>
+      <w:pPr>
         <w:rPr>
           <w:lang w:val="en-GB"/>
         </w:rPr>
@@ -745,10 +1895,10 @@
           <w:lang w:val="en-GB"/>
         </w:rPr>
         <w:drawing>
-          <wp:inline distT="0" distB="0" distL="0" distR="0" wp14:anchorId="2C82DC25" wp14:editId="4FFEB85B">
-            <wp:extent cx="5729605" cy="3385820"/>
-            <wp:effectExtent l="0" t="0" r="4445" b="5080"/>
-            <wp:docPr id="4" name="Picture 4"/>
+          <wp:inline distT="0" distB="0" distL="0" distR="0" wp14:anchorId="111DEF33" wp14:editId="767D465C">
+            <wp:extent cx="5543550" cy="2971800"/>
+            <wp:effectExtent l="0" t="0" r="0" b="0"/>
+            <wp:docPr id="7" name="Picture 7" descr="Diagram&#10;&#10;Description automatically generated"/>
             <wp:cNvGraphicFramePr>
               <a:graphicFrameLocks xmlns:a="http://schemas.openxmlformats.org/drawingml/2006/main" noChangeAspect="1"/>
             </wp:cNvGraphicFramePr>
@@ -756,36 +1906,29 @@
               <a:graphicData uri="http://schemas.openxmlformats.org/drawingml/2006/picture">
                 <pic:pic xmlns:pic="http://schemas.openxmlformats.org/drawingml/2006/picture">
                   <pic:nvPicPr>
-                    <pic:cNvPr id="0" name="Picture 1"/>
-                    <pic:cNvPicPr>
-                      <a:picLocks noChangeAspect="1" noChangeArrowheads="1"/>
-                    </pic:cNvPicPr>
+                    <pic:cNvPr id="7" name="Picture 7" descr="Diagram&#10;&#10;Description automatically generated"/>
+                    <pic:cNvPicPr/>
                   </pic:nvPicPr>
                   <pic:blipFill>
-                    <a:blip r:embed="rId7">
+                    <a:blip r:embed="rId10">
                       <a:extLst>
                         <a:ext uri="{28A0092B-C50C-407E-A947-70E740481C1C}">
                           <a14:useLocalDpi xmlns:a14="http://schemas.microsoft.com/office/drawing/2010/main" val="0"/>
                         </a:ext>
                       </a:extLst>
                     </a:blip>
-                    <a:srcRect/>
                     <a:stretch>
                       <a:fillRect/>
                     </a:stretch>
                   </pic:blipFill>
-                  <pic:spPr bwMode="auto">
+                  <pic:spPr>
                     <a:xfrm>
                       <a:off x="0" y="0"/>
-                      <a:ext cx="5729605" cy="3385820"/>
+                      <a:ext cx="5543550" cy="2971800"/>
                     </a:xfrm>
                     <a:prstGeom prst="rect">
                       <a:avLst/>
                     </a:prstGeom>
-                    <a:noFill/>
-                    <a:ln>
-                      <a:noFill/>
-                    </a:ln>
                   </pic:spPr>
                 </pic:pic>
               </a:graphicData>
@@ -796,13 +1939,6 @@
     </w:p>
     <w:p>
       <w:pPr>
-        <w:rPr>
-          <w:lang w:val="en-GB"/>
-        </w:rPr>
-      </w:pPr>
-    </w:p>
-    <w:p>
-      <w:pPr>
         <w:pStyle w:val="Heading1"/>
         <w:numPr>
           <w:ilvl w:val="0"/>
@@ -814,14 +1950,209 @@
           <w:lang w:val="en-GB"/>
         </w:rPr>
       </w:pPr>
+      <w:bookmarkStart w:id="31" w:name="_Toc57382019"/>
       <w:r>
         <w:rPr>
           <w:sz w:val="40"/>
           <w:szCs w:val="40"/>
           <w:lang w:val="en-GB"/>
         </w:rPr>
+        <w:t>High-Level Architecture</w:t>
+      </w:r>
+      <w:bookmarkEnd w:id="31"/>
+    </w:p>
+    <w:p>
+      <w:pPr>
+        <w:spacing w:before="0" w:after="160" w:line="259" w:lineRule="auto"/>
+        <w:ind w:left="0" w:firstLine="0"/>
+        <w:rPr>
+          <w:lang w:val="en-GB"/>
+        </w:rPr>
+      </w:pPr>
+    </w:p>
+    <w:p>
+      <w:pPr>
+        <w:spacing w:before="0" w:after="160" w:line="259" w:lineRule="auto"/>
+        <w:ind w:left="0" w:firstLine="0"/>
+        <w:rPr>
+          <w:lang w:val="en-GB"/>
+        </w:rPr>
+      </w:pPr>
+      <w:r>
+        <w:rPr>
+          <w:noProof/>
+          <w:lang w:val="en-GB"/>
+        </w:rPr>
+        <w:drawing>
+          <wp:inline distT="0" distB="0" distL="0" distR="0" wp14:anchorId="09E7A90D" wp14:editId="074DA24B">
+            <wp:extent cx="5731510" cy="2340610"/>
+            <wp:effectExtent l="0" t="0" r="2540" b="2540"/>
+            <wp:docPr id="3" name="Graphic 3"/>
+            <wp:cNvGraphicFramePr>
+              <a:graphicFrameLocks xmlns:a="http://schemas.openxmlformats.org/drawingml/2006/main" noChangeAspect="1"/>
+            </wp:cNvGraphicFramePr>
+            <a:graphic xmlns:a="http://schemas.openxmlformats.org/drawingml/2006/main">
+              <a:graphicData uri="http://schemas.openxmlformats.org/drawingml/2006/picture">
+                <pic:pic xmlns:pic="http://schemas.openxmlformats.org/drawingml/2006/picture">
+                  <pic:nvPicPr>
+                    <pic:cNvPr id="3" name="Graphic 3"/>
+                    <pic:cNvPicPr/>
+                  </pic:nvPicPr>
+                  <pic:blipFill>
+                    <a:blip r:embed="rId11" cstate="print">
+                      <a:extLst>
+                        <a:ext uri="{28A0092B-C50C-407E-A947-70E740481C1C}">
+                          <a14:useLocalDpi xmlns:a14="http://schemas.microsoft.com/office/drawing/2010/main" val="0"/>
+                        </a:ext>
+                        <a:ext uri="{96DAC541-7B7A-43D3-8B79-37D633B846F1}">
+                          <asvg:svgBlip xmlns:asvg="http://schemas.microsoft.com/office/drawing/2016/SVG/main" r:embed="rId12"/>
+                        </a:ext>
+                      </a:extLst>
+                    </a:blip>
+                    <a:stretch>
+                      <a:fillRect/>
+                    </a:stretch>
+                  </pic:blipFill>
+                  <pic:spPr>
+                    <a:xfrm>
+                      <a:off x="0" y="0"/>
+                      <a:ext cx="5731510" cy="2340610"/>
+                    </a:xfrm>
+                    <a:prstGeom prst="rect">
+                      <a:avLst/>
+                    </a:prstGeom>
+                  </pic:spPr>
+                </pic:pic>
+              </a:graphicData>
+            </a:graphic>
+          </wp:inline>
+        </w:drawing>
+      </w:r>
+    </w:p>
+    <w:p>
+      <w:pPr>
+        <w:spacing w:before="0" w:after="160" w:line="259" w:lineRule="auto"/>
+        <w:ind w:left="0" w:firstLine="0"/>
+        <w:rPr>
+          <w:lang w:val="en-GB"/>
+        </w:rPr>
+      </w:pPr>
+      <w:r>
+        <w:rPr>
+          <w:lang w:val="en-GB"/>
+        </w:rPr>
+        <w:t xml:space="preserve">Bigger Picture is </w:t>
+      </w:r>
+      <w:r>
+        <w:rPr>
+          <w:lang w:val="en-GB"/>
+        </w:rPr>
+        <w:t>included in the Documents folder.</w:t>
+      </w:r>
+    </w:p>
+    <w:p>
+      <w:pPr>
+        <w:spacing w:before="0" w:after="160" w:line="259" w:lineRule="auto"/>
+        <w:ind w:left="0" w:firstLine="0"/>
+        <w:rPr>
+          <w:lang w:val="en-GB"/>
+        </w:rPr>
+      </w:pPr>
+      <w:r>
+        <w:rPr>
+          <w:lang w:val="en-GB"/>
+        </w:rPr>
+        <w:t xml:space="preserve">The React web application connects to the spring boot API(sending requests and receiving response). The API has 3 layers – Models(Objects with all their properties, for example Article has id, title and etc.), Controllers(which handle requests and return response) and </w:t>
+      </w:r>
+      <w:r>
+        <w:rPr>
+          <w:lang w:val="en-GB"/>
+        </w:rPr>
+        <w:t xml:space="preserve">Services connecting the </w:t>
+      </w:r>
+      <w:r>
+        <w:rPr>
+          <w:lang w:val="en-GB"/>
+        </w:rPr>
+        <w:t>Repository Interfaces</w:t>
+      </w:r>
+      <w:r>
+        <w:rPr>
+          <w:lang w:val="en-GB"/>
+        </w:rPr>
+        <w:t xml:space="preserve"> to the controllers</w:t>
+      </w:r>
+      <w:r>
+        <w:rPr>
+          <w:lang w:val="en-GB"/>
+        </w:rPr>
+        <w:t>(</w:t>
+      </w:r>
+      <w:r>
+        <w:rPr>
+          <w:lang w:val="en-GB"/>
+        </w:rPr>
+        <w:t>The services check the data passed on from the controllers and use the repository interfaces to connect to the database</w:t>
+      </w:r>
+      <w:r>
+        <w:rPr>
+          <w:lang w:val="en-GB"/>
+        </w:rPr>
+        <w:t>).</w:t>
+      </w:r>
+    </w:p>
+    <w:p>
+      <w:pPr>
+        <w:spacing w:before="0" w:after="160" w:line="259" w:lineRule="auto"/>
+        <w:ind w:left="0" w:firstLine="0"/>
+        <w:rPr>
+          <w:lang w:val="en-GB"/>
+        </w:rPr>
+      </w:pPr>
+      <w:r>
+        <w:rPr>
+          <w:lang w:val="en-GB"/>
+        </w:rPr>
+        <w:t xml:space="preserve">Not every part is in the diagram, because it </w:t>
+      </w:r>
+      <w:r>
+        <w:rPr>
+          <w:lang w:val="en-GB"/>
+        </w:rPr>
+        <w:t>will not be readable.</w:t>
+      </w:r>
+    </w:p>
+    <w:p>
+      <w:pPr>
+        <w:rPr>
+          <w:lang w:val="en-GB"/>
+        </w:rPr>
+      </w:pPr>
+    </w:p>
+    <w:p>
+      <w:pPr>
+        <w:pStyle w:val="Heading1"/>
+        <w:numPr>
+          <w:ilvl w:val="0"/>
+          <w:numId w:val="1"/>
+        </w:numPr>
+        <w:rPr>
+          <w:sz w:val="40"/>
+          <w:szCs w:val="40"/>
+          <w:lang w:val="en-GB"/>
+        </w:rPr>
+      </w:pPr>
+      <w:bookmarkStart w:id="32" w:name="_Toc57382020"/>
+      <w:r>
+        <w:rPr>
+          <w:sz w:val="40"/>
+          <w:szCs w:val="40"/>
+          <w:lang w:val="en-GB"/>
+        </w:rPr>
+        <w:lastRenderedPageBreak/>
         <w:t>Design Decisions</w:t>
       </w:r>
+      <w:bookmarkEnd w:id="32"/>
     </w:p>
     <w:p>
       <w:pPr>
@@ -881,6 +2212,7 @@
           <w:lang w:val="en-GB"/>
         </w:rPr>
       </w:pPr>
+      <w:bookmarkStart w:id="33" w:name="_Toc57382021"/>
       <w:r>
         <w:rPr>
           <w:sz w:val="32"/>
@@ -889,6 +2221,7 @@
         </w:rPr>
         <w:t>Frontend</w:t>
       </w:r>
+      <w:bookmarkEnd w:id="33"/>
     </w:p>
     <w:p>
       <w:pPr>
@@ -930,6 +2263,90 @@
           <w:lang w:val="en-GB"/>
         </w:rPr>
         <w:t xml:space="preserve"> </w:t>
+      </w:r>
+      <w:r>
+        <w:rPr>
+          <w:sz w:val="24"/>
+          <w:szCs w:val="24"/>
+          <w:lang w:val="en-GB"/>
+        </w:rPr>
+        <w:t>It is the best in the market right now</w:t>
+      </w:r>
+      <w:sdt>
+        <w:sdtPr>
+          <w:rPr>
+            <w:sz w:val="24"/>
+            <w:szCs w:val="24"/>
+            <w:lang w:val="en-GB"/>
+          </w:rPr>
+          <w:id w:val="-1458947431"/>
+          <w:citation/>
+        </w:sdtPr>
+        <w:sdtContent>
+          <w:r>
+            <w:rPr>
+              <w:sz w:val="24"/>
+              <w:szCs w:val="24"/>
+              <w:lang w:val="en-GB"/>
+            </w:rPr>
+            <w:fldChar w:fldCharType="begin"/>
+          </w:r>
+          <w:r>
+            <w:rPr>
+              <w:sz w:val="24"/>
+              <w:szCs w:val="24"/>
+            </w:rPr>
+            <w:instrText xml:space="preserve"> CITATION Sha20 \l 1033 </w:instrText>
+          </w:r>
+          <w:r>
+            <w:rPr>
+              <w:sz w:val="24"/>
+              <w:szCs w:val="24"/>
+              <w:lang w:val="en-GB"/>
+            </w:rPr>
+            <w:fldChar w:fldCharType="separate"/>
+          </w:r>
+          <w:r>
+            <w:rPr>
+              <w:noProof/>
+              <w:sz w:val="24"/>
+              <w:szCs w:val="24"/>
+            </w:rPr>
+            <w:t xml:space="preserve"> </w:t>
+          </w:r>
+          <w:r>
+            <w:rPr>
+              <w:noProof/>
+              <w:sz w:val="24"/>
+              <w:szCs w:val="24"/>
+            </w:rPr>
+            <w:t>(Daityari, 2020)</w:t>
+          </w:r>
+          <w:r>
+            <w:rPr>
+              <w:sz w:val="24"/>
+              <w:szCs w:val="24"/>
+              <w:lang w:val="en-GB"/>
+            </w:rPr>
+            <w:fldChar w:fldCharType="end"/>
+          </w:r>
+        </w:sdtContent>
+      </w:sdt>
+      <w:r>
+        <w:rPr>
+          <w:sz w:val="24"/>
+          <w:szCs w:val="24"/>
+          <w:lang w:val="en-GB"/>
+        </w:rPr>
+        <w:t>. Testing is made with cypress</w:t>
+      </w:r>
+      <w:r>
+        <w:rPr>
+          <w:sz w:val="24"/>
+          <w:szCs w:val="24"/>
+          <w:lang w:val="en-GB"/>
+        </w:rPr>
+        <w:t>.</w:t>
       </w:r>
     </w:p>
     <w:p>
@@ -945,6 +2362,7 @@
           <w:lang w:val="en-GB"/>
         </w:rPr>
       </w:pPr>
+      <w:bookmarkStart w:id="34" w:name="_Toc57382022"/>
       <w:r>
         <w:rPr>
           <w:sz w:val="32"/>
@@ -953,6 +2371,7 @@
         </w:rPr>
         <w:t>Backend</w:t>
       </w:r>
+      <w:bookmarkEnd w:id="34"/>
     </w:p>
     <w:p>
       <w:pPr>
@@ -980,7 +2399,446 @@
         <w:t>. It was chosen, because as react it offers good documentation and it has many functions that make the process of developing faster and much more efficient.</w:t>
       </w:r>
     </w:p>
+    <w:p>
+      <w:pPr>
+        <w:ind w:left="2018"/>
+        <w:rPr>
+          <w:sz w:val="24"/>
+          <w:szCs w:val="24"/>
+          <w:lang w:val="en-GB"/>
+        </w:rPr>
+      </w:pPr>
+      <w:proofErr w:type="spellStart"/>
+      <w:r>
+        <w:rPr>
+          <w:sz w:val="24"/>
+          <w:szCs w:val="24"/>
+          <w:lang w:val="en-GB"/>
+        </w:rPr>
+        <w:t>Sonarqube</w:t>
+      </w:r>
+      <w:proofErr w:type="spellEnd"/>
+      <w:r>
+        <w:rPr>
+          <w:sz w:val="24"/>
+          <w:szCs w:val="24"/>
+          <w:lang w:val="en-GB"/>
+        </w:rPr>
+        <w:t xml:space="preserve"> is elite tool </w:t>
+      </w:r>
+      <w:r>
+        <w:rPr>
+          <w:sz w:val="24"/>
+          <w:szCs w:val="24"/>
+          <w:lang w:val="en-GB"/>
+        </w:rPr>
+        <w:t xml:space="preserve">for code analysis and helps </w:t>
+      </w:r>
+      <w:r>
+        <w:rPr>
+          <w:sz w:val="24"/>
+          <w:szCs w:val="24"/>
+          <w:lang w:val="en-GB"/>
+        </w:rPr>
+        <w:t>finding and fixing issues fast</w:t>
+      </w:r>
+      <w:r>
+        <w:rPr>
+          <w:sz w:val="24"/>
+          <w:szCs w:val="24"/>
+          <w:lang w:val="en-GB"/>
+        </w:rPr>
+        <w:t xml:space="preserve">. </w:t>
+      </w:r>
+      <w:sdt>
+        <w:sdtPr>
+          <w:rPr>
+            <w:sz w:val="24"/>
+            <w:szCs w:val="24"/>
+            <w:lang w:val="en-GB"/>
+          </w:rPr>
+          <w:id w:val="-1367217472"/>
+          <w:citation/>
+        </w:sdtPr>
+        <w:sdtContent>
+          <w:r>
+            <w:rPr>
+              <w:sz w:val="24"/>
+              <w:szCs w:val="24"/>
+              <w:lang w:val="en-GB"/>
+            </w:rPr>
+            <w:fldChar w:fldCharType="begin"/>
+          </w:r>
+          <w:r>
+            <w:rPr>
+              <w:sz w:val="24"/>
+              <w:szCs w:val="24"/>
+            </w:rPr>
+            <w:instrText xml:space="preserve"> CITATION Viz16 \l 1033 </w:instrText>
+          </w:r>
+          <w:r>
+            <w:rPr>
+              <w:sz w:val="24"/>
+              <w:szCs w:val="24"/>
+              <w:lang w:val="en-GB"/>
+            </w:rPr>
+            <w:fldChar w:fldCharType="separate"/>
+          </w:r>
+          <w:r>
+            <w:rPr>
+              <w:noProof/>
+              <w:sz w:val="24"/>
+              <w:szCs w:val="24"/>
+            </w:rPr>
+            <w:t>(Author, 2016)</w:t>
+          </w:r>
+          <w:r>
+            <w:rPr>
+              <w:sz w:val="24"/>
+              <w:szCs w:val="24"/>
+              <w:lang w:val="en-GB"/>
+            </w:rPr>
+            <w:fldChar w:fldCharType="end"/>
+          </w:r>
+        </w:sdtContent>
+      </w:sdt>
+    </w:p>
+    <w:p>
+      <w:pPr>
+        <w:ind w:left="2018"/>
+        <w:rPr>
+          <w:sz w:val="24"/>
+          <w:szCs w:val="24"/>
+          <w:lang w:val="en-GB"/>
+        </w:rPr>
+      </w:pPr>
+    </w:p>
+    <w:p>
+      <w:pPr>
+        <w:ind w:left="2018"/>
+        <w:rPr>
+          <w:sz w:val="24"/>
+          <w:szCs w:val="24"/>
+          <w:lang w:val="en-GB"/>
+        </w:rPr>
+      </w:pPr>
+      <w:r>
+        <w:rPr>
+          <w:sz w:val="24"/>
+          <w:szCs w:val="24"/>
+          <w:lang w:val="en-GB"/>
+        </w:rPr>
+        <w:t>Test</w:t>
+      </w:r>
+      <w:r>
+        <w:rPr>
+          <w:sz w:val="24"/>
+          <w:szCs w:val="24"/>
+          <w:lang w:val="en-GB"/>
+        </w:rPr>
+        <w:t>ing is made is J</w:t>
+      </w:r>
+      <w:r>
+        <w:rPr>
+          <w:sz w:val="24"/>
+          <w:szCs w:val="24"/>
+          <w:lang w:val="en-GB"/>
+        </w:rPr>
+        <w:t>U</w:t>
+      </w:r>
+      <w:r>
+        <w:rPr>
+          <w:sz w:val="24"/>
+          <w:szCs w:val="24"/>
+          <w:lang w:val="en-GB"/>
+        </w:rPr>
+        <w:t>nit</w:t>
+      </w:r>
+      <w:r>
+        <w:rPr>
+          <w:sz w:val="24"/>
+          <w:szCs w:val="24"/>
+          <w:lang w:val="en-GB"/>
+        </w:rPr>
+        <w:t xml:space="preserve">, Spring Runners and Mock Beans </w:t>
+      </w:r>
+      <w:r>
+        <w:rPr>
+          <w:sz w:val="24"/>
+          <w:szCs w:val="24"/>
+          <w:lang w:val="en-GB"/>
+        </w:rPr>
+        <w:t>for integration Tests</w:t>
+      </w:r>
+      <w:r>
+        <w:rPr>
+          <w:sz w:val="24"/>
+          <w:szCs w:val="24"/>
+          <w:lang w:val="en-GB"/>
+        </w:rPr>
+        <w:t xml:space="preserve"> and</w:t>
+      </w:r>
+      <w:r>
+        <w:rPr>
+          <w:sz w:val="24"/>
+          <w:szCs w:val="24"/>
+          <w:lang w:val="en-GB"/>
+        </w:rPr>
+        <w:t xml:space="preserve"> JUnit for </w:t>
+      </w:r>
+      <w:r>
+        <w:rPr>
+          <w:sz w:val="24"/>
+          <w:szCs w:val="24"/>
+          <w:lang w:val="en-GB"/>
+        </w:rPr>
+        <w:t>U</w:t>
+      </w:r>
+      <w:r>
+        <w:rPr>
+          <w:sz w:val="24"/>
+          <w:szCs w:val="24"/>
+          <w:lang w:val="en-GB"/>
+        </w:rPr>
+        <w:t xml:space="preserve">nit </w:t>
+      </w:r>
+      <w:r>
+        <w:rPr>
+          <w:sz w:val="24"/>
+          <w:szCs w:val="24"/>
+          <w:lang w:val="en-GB"/>
+        </w:rPr>
+        <w:t>T</w:t>
+      </w:r>
+      <w:r>
+        <w:rPr>
+          <w:sz w:val="24"/>
+          <w:szCs w:val="24"/>
+          <w:lang w:val="en-GB"/>
+        </w:rPr>
+        <w:t>ests</w:t>
+      </w:r>
+    </w:p>
+    <w:p>
+      <w:pPr>
+        <w:ind w:left="2018"/>
+        <w:rPr>
+          <w:sz w:val="24"/>
+          <w:szCs w:val="24"/>
+          <w:lang w:val="en-GB"/>
+        </w:rPr>
+      </w:pPr>
+    </w:p>
+    <w:p>
+      <w:pPr>
+        <w:pStyle w:val="Heading1"/>
+        <w:numPr>
+          <w:ilvl w:val="0"/>
+          <w:numId w:val="1"/>
+        </w:numPr>
+        <w:rPr>
+          <w:sz w:val="40"/>
+          <w:szCs w:val="40"/>
+          <w:lang w:val="en-GB"/>
+        </w:rPr>
+      </w:pPr>
+      <w:bookmarkStart w:id="35" w:name="_Toc57382023"/>
+      <w:r>
+        <w:rPr>
+          <w:sz w:val="40"/>
+          <w:szCs w:val="40"/>
+          <w:lang w:val="en-GB"/>
+        </w:rPr>
+        <w:lastRenderedPageBreak/>
+        <w:t>Burn-Down Chart</w:t>
+      </w:r>
+    </w:p>
+    <w:p>
+      <w:pPr>
+        <w:rPr>
+          <w:lang w:val="en-GB"/>
+        </w:rPr>
+      </w:pPr>
+      <w:r>
+        <w:rPr>
+          <w:noProof/>
+        </w:rPr>
+        <w:drawing>
+          <wp:inline distT="0" distB="0" distL="0" distR="0" wp14:anchorId="2E7BB11C" wp14:editId="0A425482">
+            <wp:extent cx="5731510" cy="3847465"/>
+            <wp:effectExtent l="0" t="0" r="2540" b="635"/>
+            <wp:docPr id="6" name="Chart 6">
+              <a:extLst xmlns:a="http://schemas.openxmlformats.org/drawingml/2006/main">
+                <a:ext uri="{FF2B5EF4-FFF2-40B4-BE49-F238E27FC236}">
+                  <a16:creationId xmlns:a16="http://schemas.microsoft.com/office/drawing/2014/main" id="{E45C47F7-1722-4B52-B41F-67C6361A2909}"/>
+                </a:ext>
+              </a:extLst>
+            </wp:docPr>
+            <wp:cNvGraphicFramePr/>
+            <a:graphic xmlns:a="http://schemas.openxmlformats.org/drawingml/2006/main">
+              <a:graphicData uri="http://schemas.openxmlformats.org/drawingml/2006/chart">
+                <c:chart xmlns:c="http://schemas.openxmlformats.org/drawingml/2006/chart" xmlns:r="http://schemas.openxmlformats.org/officeDocument/2006/relationships" r:id="rId13"/>
+              </a:graphicData>
+            </a:graphic>
+          </wp:inline>
+        </w:drawing>
+      </w:r>
+    </w:p>
+    <w:p>
+      <w:pPr>
+        <w:pStyle w:val="Heading1"/>
+        <w:numPr>
+          <w:ilvl w:val="0"/>
+          <w:numId w:val="1"/>
+        </w:numPr>
+        <w:rPr>
+          <w:sz w:val="40"/>
+          <w:szCs w:val="40"/>
+          <w:lang w:val="en-GB"/>
+        </w:rPr>
+      </w:pPr>
+      <w:r>
+        <w:rPr>
+          <w:sz w:val="40"/>
+          <w:szCs w:val="40"/>
+          <w:lang w:val="en-GB"/>
+        </w:rPr>
+        <w:t>Sources</w:t>
+      </w:r>
+      <w:bookmarkEnd w:id="35"/>
+    </w:p>
+    <w:sdt>
+      <w:sdtPr>
+        <w:id w:val="-818338754"/>
+        <w:docPartObj>
+          <w:docPartGallery w:val="Bibliographies"/>
+          <w:docPartUnique/>
+        </w:docPartObj>
+      </w:sdtPr>
+      <w:sdtEndPr>
+        <w:rPr>
+          <w:rFonts w:ascii="Roboto Thin" w:eastAsiaTheme="minorHAnsi" w:hAnsi="Roboto Thin"/>
+          <w:sz w:val="26"/>
+          <w:szCs w:val="26"/>
+        </w:rPr>
+      </w:sdtEndPr>
+      <w:sdtContent>
+        <w:p>
+          <w:pPr>
+            <w:pStyle w:val="Heading1"/>
+          </w:pPr>
+          <w:r>
+            <w:t>Bibliography</w:t>
+          </w:r>
+        </w:p>
+        <w:sdt>
+          <w:sdtPr>
+            <w:id w:val="111145805"/>
+            <w:bibliography/>
+          </w:sdtPr>
+          <w:sdtContent>
+            <w:p>
+              <w:pPr>
+                <w:pStyle w:val="Bibliography"/>
+                <w:ind w:left="720" w:hanging="720"/>
+                <w:rPr>
+                  <w:noProof/>
+                  <w:sz w:val="24"/>
+                  <w:szCs w:val="24"/>
+                </w:rPr>
+              </w:pPr>
+              <w:r>
+                <w:fldChar w:fldCharType="begin"/>
+              </w:r>
+              <w:r>
+                <w:instrText xml:space="preserve"> BIBLIOGRAPHY </w:instrText>
+              </w:r>
+              <w:r>
+                <w:fldChar w:fldCharType="separate"/>
+              </w:r>
+              <w:r>
+                <w:rPr>
+                  <w:noProof/>
+                </w:rPr>
+                <w:t>Author, V. (2016). Benefits of Using SonarQube For Code Reviews.</w:t>
+              </w:r>
+            </w:p>
+            <w:p>
+              <w:pPr>
+                <w:pStyle w:val="Bibliography"/>
+                <w:ind w:left="720" w:hanging="720"/>
+                <w:rPr>
+                  <w:noProof/>
+                </w:rPr>
+              </w:pPr>
+              <w:r>
+                <w:rPr>
+                  <w:noProof/>
+                </w:rPr>
+                <w:t>Daityari, S. (2020). Angular vs React vs Vue: Which Framework to Choose in 2020.</w:t>
+              </w:r>
+            </w:p>
+            <w:p>
+              <w:pPr>
+                <w:pStyle w:val="Bibliography"/>
+                <w:ind w:left="720" w:hanging="720"/>
+                <w:rPr>
+                  <w:noProof/>
+                </w:rPr>
+              </w:pPr>
+              <w:r>
+                <w:rPr>
+                  <w:noProof/>
+                </w:rPr>
+                <w:t>Schwarzmüller, M. (n.d.). Angular vs React vs Vue - My Thoughts. 2020.</w:t>
+              </w:r>
+            </w:p>
+            <w:p>
+              <w:pPr>
+                <w:pStyle w:val="Bibliography"/>
+                <w:ind w:left="720" w:hanging="720"/>
+                <w:rPr>
+                  <w:noProof/>
+                </w:rPr>
+              </w:pPr>
+              <w:r>
+                <w:rPr>
+                  <w:noProof/>
+                </w:rPr>
+                <w:t>Tutorialspoint. (n.d.). Spring Boot - Introduction.</w:t>
+              </w:r>
+            </w:p>
+            <w:p>
+              <w:r>
+                <w:rPr>
+                  <w:b/>
+                  <w:bCs/>
+                  <w:noProof/>
+                </w:rPr>
+                <w:fldChar w:fldCharType="end"/>
+              </w:r>
+            </w:p>
+          </w:sdtContent>
+        </w:sdt>
+      </w:sdtContent>
+    </w:sdt>
+    <w:p>
+      <w:pPr>
+        <w:rPr>
+          <w:lang w:val="en-GB"/>
+        </w:rPr>
+      </w:pPr>
+    </w:p>
+    <w:p>
+      <w:pPr>
+        <w:pStyle w:val="Heading1"/>
+        <w:rPr>
+          <w:lang w:val="en-GB"/>
+        </w:rPr>
+      </w:pPr>
+    </w:p>
     <w:sectPr>
+      <w:footerReference w:type="default" r:id="rId14"/>
       <w:pgSz w:w="11906" w:h="16838"/>
       <w:pgMar w:top="1440" w:right="1440" w:bottom="1440" w:left="1440" w:header="708" w:footer="708" w:gutter="0"/>
       <w:cols w:space="708"/>
@@ -990,12 +2848,201 @@
 </w:document>
 </file>
 
+<file path=word/endnotes.xml><?xml version="1.0" encoding="utf-8"?>
+<w:endnotes xmlns:wpc="http://schemas.microsoft.com/office/word/2010/wordprocessingCanvas" xmlns:cx="http://schemas.microsoft.com/office/drawing/2014/chartex" xmlns:cx1="http://schemas.microsoft.com/office/drawing/2015/9/8/chartex" xmlns:cx2="http://schemas.microsoft.com/office/drawing/2015/10/21/chartex" xmlns:cx3="http://schemas.microsoft.com/office/drawing/2016/5/9/chartex" xmlns:cx4="http://schemas.microsoft.com/office/drawing/2016/5/10/chartex" xmlns:cx5="http://schemas.microsoft.com/office/drawing/2016/5/11/chartex" xmlns:cx6="http://schemas.microsoft.com/office/drawing/2016/5/12/chartex" xmlns:cx7="http://schemas.microsoft.com/office/drawing/2016/5/13/chartex" xmlns:cx8="http://schemas.microsoft.com/office/drawing/2016/5/14/chartex" xmlns:mc="http://schemas.openxmlformats.org/markup-compatibility/2006" xmlns:aink="http://schemas.microsoft.com/office/drawing/2016/ink" xmlns:am3d="http://schemas.microsoft.com/office/drawing/2017/model3d" xmlns:o="urn:schemas-microsoft-com:office:office" xmlns:r="http://schemas.openxmlformats.org/officeDocument/2006/relationships" xmlns:m="http://schemas.openxmlformats.org/officeDocument/2006/math" xmlns:v="urn:schemas-microsoft-com:vml" xmlns:wp14="http://schemas.microsoft.com/office/word/2010/wordprocessingDrawing" xmlns:wp="http://schemas.openxmlformats.org/drawingml/2006/wordprocessingDrawing" xmlns:w10="urn:schemas-microsoft-com:office:word" xmlns:w="http://schemas.openxmlformats.org/wordprocessingml/2006/main" xmlns:w14="http://schemas.microsoft.com/office/word/2010/wordml" xmlns:w15="http://schemas.microsoft.com/office/word/2012/wordml" xmlns:w16cex="http://schemas.microsoft.com/office/word/2018/wordml/cex" xmlns:w16cid="http://schemas.microsoft.com/office/word/2016/wordml/cid" xmlns:w16="http://schemas.microsoft.com/office/word/2018/wordml" xmlns:w16se="http://schemas.microsoft.com/office/word/2015/wordml/symex" xmlns:wpg="http://schemas.microsoft.com/office/word/2010/wordprocessingGroup" xmlns:wpi="http://schemas.microsoft.com/office/word/2010/wordprocessingInk" xmlns:wne="http://schemas.microsoft.com/office/word/2006/wordml" xmlns:wps="http://schemas.microsoft.com/office/word/2010/wordprocessingShape" mc:Ignorable="w14 w15 w16se w16cid w16 w16cex wp14">
+  <w:endnote w:type="separator" w:id="-1">
+    <w:p>
+      <w:pPr>
+        <w:spacing w:before="0" w:after="0" w:line="240" w:lineRule="auto"/>
+      </w:pPr>
+      <w:r>
+        <w:separator/>
+      </w:r>
+    </w:p>
+  </w:endnote>
+  <w:endnote w:type="continuationSeparator" w:id="0">
+    <w:p>
+      <w:pPr>
+        <w:spacing w:before="0" w:after="0" w:line="240" w:lineRule="auto"/>
+      </w:pPr>
+      <w:r>
+        <w:continuationSeparator/>
+      </w:r>
+    </w:p>
+  </w:endnote>
+</w:endnotes>
+</file>
+
+<file path=word/footer1.xml><?xml version="1.0" encoding="utf-8"?>
+<w:ftr xmlns:wpc="http://schemas.microsoft.com/office/word/2010/wordprocessingCanvas" xmlns:cx="http://schemas.microsoft.com/office/drawing/2014/chartex" xmlns:cx1="http://schemas.microsoft.com/office/drawing/2015/9/8/chartex" xmlns:cx2="http://schemas.microsoft.com/office/drawing/2015/10/21/chartex" xmlns:cx3="http://schemas.microsoft.com/office/drawing/2016/5/9/chartex" xmlns:cx4="http://schemas.microsoft.com/office/drawing/2016/5/10/chartex" xmlns:cx5="http://schemas.microsoft.com/office/drawing/2016/5/11/chartex" xmlns:cx6="http://schemas.microsoft.com/office/drawing/2016/5/12/chartex" xmlns:cx7="http://schemas.microsoft.com/office/drawing/2016/5/13/chartex" xmlns:cx8="http://schemas.microsoft.com/office/drawing/2016/5/14/chartex" xmlns:mc="http://schemas.openxmlformats.org/markup-compatibility/2006" xmlns:aink="http://schemas.microsoft.com/office/drawing/2016/ink" xmlns:am3d="http://schemas.microsoft.com/office/drawing/2017/model3d" xmlns:o="urn:schemas-microsoft-com:office:office" xmlns:r="http://schemas.openxmlformats.org/officeDocument/2006/relationships" xmlns:m="http://schemas.openxmlformats.org/officeDocument/2006/math" xmlns:v="urn:schemas-microsoft-com:vml" xmlns:wp14="http://schemas.microsoft.com/office/word/2010/wordprocessingDrawing" xmlns:wp="http://schemas.openxmlformats.org/drawingml/2006/wordprocessingDrawing" xmlns:w10="urn:schemas-microsoft-com:office:word" xmlns:w="http://schemas.openxmlformats.org/wordprocessingml/2006/main" xmlns:w14="http://schemas.microsoft.com/office/word/2010/wordml" xmlns:w15="http://schemas.microsoft.com/office/word/2012/wordml" xmlns:w16cex="http://schemas.microsoft.com/office/word/2018/wordml/cex" xmlns:w16cid="http://schemas.microsoft.com/office/word/2016/wordml/cid" xmlns:w16="http://schemas.microsoft.com/office/word/2018/wordml" xmlns:w16se="http://schemas.microsoft.com/office/word/2015/wordml/symex" xmlns:wpg="http://schemas.microsoft.com/office/word/2010/wordprocessingGroup" xmlns:wpi="http://schemas.microsoft.com/office/word/2010/wordprocessingInk" xmlns:wne="http://schemas.microsoft.com/office/word/2006/wordml" xmlns:wps="http://schemas.microsoft.com/office/word/2010/wordprocessingShape" mc:Ignorable="w14 w15 w16se w16cid w16 w16cex wp14">
+  <w:sdt>
+    <w:sdtPr>
+      <w:id w:val="-1768066354"/>
+      <w:docPartObj>
+        <w:docPartGallery w:val="Page Numbers (Bottom of Page)"/>
+        <w:docPartUnique/>
+      </w:docPartObj>
+    </w:sdtPr>
+    <w:sdtEndPr>
+      <w:rPr>
+        <w:noProof/>
+      </w:rPr>
+    </w:sdtEndPr>
+    <w:sdtContent>
+      <w:p>
+        <w:pPr>
+          <w:pStyle w:val="Footer"/>
+          <w:jc w:val="right"/>
+        </w:pPr>
+        <w:r>
+          <w:fldChar w:fldCharType="begin"/>
+        </w:r>
+        <w:r>
+          <w:instrText xml:space="preserve"> PAGE   \* MERGEFORMAT </w:instrText>
+        </w:r>
+        <w:r>
+          <w:fldChar w:fldCharType="separate"/>
+        </w:r>
+        <w:r>
+          <w:rPr>
+            <w:noProof/>
+          </w:rPr>
+          <w:t>2</w:t>
+        </w:r>
+        <w:r>
+          <w:rPr>
+            <w:noProof/>
+          </w:rPr>
+          <w:fldChar w:fldCharType="end"/>
+        </w:r>
+      </w:p>
+    </w:sdtContent>
+  </w:sdt>
+  <w:p>
+    <w:pPr>
+      <w:pStyle w:val="Footer"/>
+    </w:pPr>
+  </w:p>
+</w:ftr>
+</file>
+
+<file path=word/footnotes.xml><?xml version="1.0" encoding="utf-8"?>
+<w:footnotes xmlns:wpc="http://schemas.microsoft.com/office/word/2010/wordprocessingCanvas" xmlns:cx="http://schemas.microsoft.com/office/drawing/2014/chartex" xmlns:cx1="http://schemas.microsoft.com/office/drawing/2015/9/8/chartex" xmlns:cx2="http://schemas.microsoft.com/office/drawing/2015/10/21/chartex" xmlns:cx3="http://schemas.microsoft.com/office/drawing/2016/5/9/chartex" xmlns:cx4="http://schemas.microsoft.com/office/drawing/2016/5/10/chartex" xmlns:cx5="http://schemas.microsoft.com/office/drawing/2016/5/11/chartex" xmlns:cx6="http://schemas.microsoft.com/office/drawing/2016/5/12/chartex" xmlns:cx7="http://schemas.microsoft.com/office/drawing/2016/5/13/chartex" xmlns:cx8="http://schemas.microsoft.com/office/drawing/2016/5/14/chartex" xmlns:mc="http://schemas.openxmlformats.org/markup-compatibility/2006" xmlns:aink="http://schemas.microsoft.com/office/drawing/2016/ink" xmlns:am3d="http://schemas.microsoft.com/office/drawing/2017/model3d" xmlns:o="urn:schemas-microsoft-com:office:office" xmlns:r="http://schemas.openxmlformats.org/officeDocument/2006/relationships" xmlns:m="http://schemas.openxmlformats.org/officeDocument/2006/math" xmlns:v="urn:schemas-microsoft-com:vml" xmlns:wp14="http://schemas.microsoft.com/office/word/2010/wordprocessingDrawing" xmlns:wp="http://schemas.openxmlformats.org/drawingml/2006/wordprocessingDrawing" xmlns:w10="urn:schemas-microsoft-com:office:word" xmlns:w="http://schemas.openxmlformats.org/wordprocessingml/2006/main" xmlns:w14="http://schemas.microsoft.com/office/word/2010/wordml" xmlns:w15="http://schemas.microsoft.com/office/word/2012/wordml" xmlns:w16cex="http://schemas.microsoft.com/office/word/2018/wordml/cex" xmlns:w16cid="http://schemas.microsoft.com/office/word/2016/wordml/cid" xmlns:w16="http://schemas.microsoft.com/office/word/2018/wordml" xmlns:w16se="http://schemas.microsoft.com/office/word/2015/wordml/symex" xmlns:wpg="http://schemas.microsoft.com/office/word/2010/wordprocessingGroup" xmlns:wpi="http://schemas.microsoft.com/office/word/2010/wordprocessingInk" xmlns:wne="http://schemas.microsoft.com/office/word/2006/wordml" xmlns:wps="http://schemas.microsoft.com/office/word/2010/wordprocessingShape" mc:Ignorable="w14 w15 w16se w16cid w16 w16cex wp14">
+  <w:footnote w:type="separator" w:id="-1">
+    <w:p>
+      <w:pPr>
+        <w:spacing w:before="0" w:after="0" w:line="240" w:lineRule="auto"/>
+      </w:pPr>
+      <w:r>
+        <w:separator/>
+      </w:r>
+    </w:p>
+  </w:footnote>
+  <w:footnote w:type="continuationSeparator" w:id="0">
+    <w:p>
+      <w:pPr>
+        <w:spacing w:before="0" w:after="0" w:line="240" w:lineRule="auto"/>
+      </w:pPr>
+      <w:r>
+        <w:continuationSeparator/>
+      </w:r>
+    </w:p>
+  </w:footnote>
+</w:footnotes>
+</file>
+
 <file path=word/numbering.xml><?xml version="1.0" encoding="utf-8"?>
 <w:numbering xmlns:wpc="http://schemas.microsoft.com/office/word/2010/wordprocessingCanvas" xmlns:cx="http://schemas.microsoft.com/office/drawing/2014/chartex" xmlns:cx1="http://schemas.microsoft.com/office/drawing/2015/9/8/chartex" xmlns:cx2="http://schemas.microsoft.com/office/drawing/2015/10/21/chartex" xmlns:cx3="http://schemas.microsoft.com/office/drawing/2016/5/9/chartex" xmlns:cx4="http://schemas.microsoft.com/office/drawing/2016/5/10/chartex" xmlns:cx5="http://schemas.microsoft.com/office/drawing/2016/5/11/chartex" xmlns:cx6="http://schemas.microsoft.com/office/drawing/2016/5/12/chartex" xmlns:cx7="http://schemas.microsoft.com/office/drawing/2016/5/13/chartex" xmlns:cx8="http://schemas.microsoft.com/office/drawing/2016/5/14/chartex" xmlns:mc="http://schemas.openxmlformats.org/markup-compatibility/2006" xmlns:aink="http://schemas.microsoft.com/office/drawing/2016/ink" xmlns:am3d="http://schemas.microsoft.com/office/drawing/2017/model3d" xmlns:o="urn:schemas-microsoft-com:office:office" xmlns:r="http://schemas.openxmlformats.org/officeDocument/2006/relationships" xmlns:m="http://schemas.openxmlformats.org/officeDocument/2006/math" xmlns:v="urn:schemas-microsoft-com:vml" xmlns:wp14="http://schemas.microsoft.com/office/word/2010/wordprocessingDrawing" xmlns:wp="http://schemas.openxmlformats.org/drawingml/2006/wordprocessingDrawing" xmlns:w10="urn:schemas-microsoft-com:office:word" xmlns:w="http://schemas.openxmlformats.org/wordprocessingml/2006/main" xmlns:w14="http://schemas.microsoft.com/office/word/2010/wordml" xmlns:w15="http://schemas.microsoft.com/office/word/2012/wordml" xmlns:w16cex="http://schemas.microsoft.com/office/word/2018/wordml/cex" xmlns:w16cid="http://schemas.microsoft.com/office/word/2016/wordml/cid" xmlns:w16="http://schemas.microsoft.com/office/word/2018/wordml" xmlns:w16se="http://schemas.microsoft.com/office/word/2015/wordml/symex" xmlns:wpg="http://schemas.microsoft.com/office/word/2010/wordprocessingGroup" xmlns:wpi="http://schemas.microsoft.com/office/word/2010/wordprocessingInk" xmlns:wne="http://schemas.microsoft.com/office/word/2006/wordml" xmlns:wps="http://schemas.microsoft.com/office/word/2010/wordprocessingShape" mc:Ignorable="w14 w15 w16se w16cid w16 w16cex wp14">
   <w:abstractNum w:abstractNumId="0" w15:restartNumberingAfterBreak="0">
+    <w:nsid w:val="1D492E93"/>
+    <w:multiLevelType w:val="hybridMultilevel"/>
+    <w:tmpl w:val="E0FA8FC4"/>
+    <w:lvl w:ilvl="0" w:tplc="0409000F">
+      <w:start w:val="1"/>
+      <w:numFmt w:val="decimal"/>
+      <w:lvlText w:val="%1."/>
+      <w:lvlJc w:val="left"/>
+      <w:pPr>
+        <w:ind w:left="720" w:hanging="360"/>
+      </w:pPr>
+    </w:lvl>
+    <w:lvl w:ilvl="1" w:tplc="04090019" w:tentative="1">
+      <w:start w:val="1"/>
+      <w:numFmt w:val="lowerLetter"/>
+      <w:lvlText w:val="%2."/>
+      <w:lvlJc w:val="left"/>
+      <w:pPr>
+        <w:ind w:left="1440" w:hanging="360"/>
+      </w:pPr>
+    </w:lvl>
+    <w:lvl w:ilvl="2" w:tplc="0409001B" w:tentative="1">
+      <w:start w:val="1"/>
+      <w:numFmt w:val="lowerRoman"/>
+      <w:lvlText w:val="%3."/>
+      <w:lvlJc w:val="right"/>
+      <w:pPr>
+        <w:ind w:left="2160" w:hanging="180"/>
+      </w:pPr>
+    </w:lvl>
+    <w:lvl w:ilvl="3" w:tplc="0409000F" w:tentative="1">
+      <w:start w:val="1"/>
+      <w:numFmt w:val="decimal"/>
+      <w:lvlText w:val="%4."/>
+      <w:lvlJc w:val="left"/>
+      <w:pPr>
+        <w:ind w:left="2880" w:hanging="360"/>
+      </w:pPr>
+    </w:lvl>
+    <w:lvl w:ilvl="4" w:tplc="04090019" w:tentative="1">
+      <w:start w:val="1"/>
+      <w:numFmt w:val="lowerLetter"/>
+      <w:lvlText w:val="%5."/>
+      <w:lvlJc w:val="left"/>
+      <w:pPr>
+        <w:ind w:left="3600" w:hanging="360"/>
+      </w:pPr>
+    </w:lvl>
+    <w:lvl w:ilvl="5" w:tplc="0409001B" w:tentative="1">
+      <w:start w:val="1"/>
+      <w:numFmt w:val="lowerRoman"/>
+      <w:lvlText w:val="%6."/>
+      <w:lvlJc w:val="right"/>
+      <w:pPr>
+        <w:ind w:left="4320" w:hanging="180"/>
+      </w:pPr>
+    </w:lvl>
+    <w:lvl w:ilvl="6" w:tplc="0409000F" w:tentative="1">
+      <w:start w:val="1"/>
+      <w:numFmt w:val="decimal"/>
+      <w:lvlText w:val="%7."/>
+      <w:lvlJc w:val="left"/>
+      <w:pPr>
+        <w:ind w:left="5040" w:hanging="360"/>
+      </w:pPr>
+    </w:lvl>
+    <w:lvl w:ilvl="7" w:tplc="04090019" w:tentative="1">
+      <w:start w:val="1"/>
+      <w:numFmt w:val="lowerLetter"/>
+      <w:lvlText w:val="%8."/>
+      <w:lvlJc w:val="left"/>
+      <w:pPr>
+        <w:ind w:left="5760" w:hanging="360"/>
+      </w:pPr>
+    </w:lvl>
+    <w:lvl w:ilvl="8" w:tplc="0409001B" w:tentative="1">
+      <w:start w:val="1"/>
+      <w:numFmt w:val="lowerRoman"/>
+      <w:lvlText w:val="%9."/>
+      <w:lvlJc w:val="right"/>
+      <w:pPr>
+        <w:ind w:left="6480" w:hanging="180"/>
+      </w:pPr>
+    </w:lvl>
+  </w:abstractNum>
+  <w:abstractNum w:abstractNumId="1" w15:restartNumberingAfterBreak="0">
     <w:nsid w:val="1F4266DC"/>
     <w:multiLevelType w:val="hybridMultilevel"/>
-    <w:tmpl w:val="24649DDE"/>
+    <w:tmpl w:val="9880D97C"/>
     <w:lvl w:ilvl="0" w:tplc="2000000F">
       <w:start w:val="1"/>
       <w:numFmt w:val="decimal"/>
@@ -1078,7 +3125,99 @@
       </w:pPr>
     </w:lvl>
   </w:abstractNum>
+  <w:abstractNum w:abstractNumId="2" w15:restartNumberingAfterBreak="0">
+    <w:nsid w:val="59ED2F86"/>
+    <w:multiLevelType w:val="hybridMultilevel"/>
+    <w:tmpl w:val="DBF6220E"/>
+    <w:lvl w:ilvl="0" w:tplc="0409000F">
+      <w:start w:val="1"/>
+      <w:numFmt w:val="decimal"/>
+      <w:lvlText w:val="%1."/>
+      <w:lvlJc w:val="left"/>
+      <w:pPr>
+        <w:ind w:left="2160" w:hanging="360"/>
+      </w:pPr>
+    </w:lvl>
+    <w:lvl w:ilvl="1" w:tplc="04090019" w:tentative="1">
+      <w:start w:val="1"/>
+      <w:numFmt w:val="lowerLetter"/>
+      <w:lvlText w:val="%2."/>
+      <w:lvlJc w:val="left"/>
+      <w:pPr>
+        <w:ind w:left="2880" w:hanging="360"/>
+      </w:pPr>
+    </w:lvl>
+    <w:lvl w:ilvl="2" w:tplc="0409001B" w:tentative="1">
+      <w:start w:val="1"/>
+      <w:numFmt w:val="lowerRoman"/>
+      <w:lvlText w:val="%3."/>
+      <w:lvlJc w:val="right"/>
+      <w:pPr>
+        <w:ind w:left="3600" w:hanging="180"/>
+      </w:pPr>
+    </w:lvl>
+    <w:lvl w:ilvl="3" w:tplc="0409000F" w:tentative="1">
+      <w:start w:val="1"/>
+      <w:numFmt w:val="decimal"/>
+      <w:lvlText w:val="%4."/>
+      <w:lvlJc w:val="left"/>
+      <w:pPr>
+        <w:ind w:left="4320" w:hanging="360"/>
+      </w:pPr>
+    </w:lvl>
+    <w:lvl w:ilvl="4" w:tplc="04090019" w:tentative="1">
+      <w:start w:val="1"/>
+      <w:numFmt w:val="lowerLetter"/>
+      <w:lvlText w:val="%5."/>
+      <w:lvlJc w:val="left"/>
+      <w:pPr>
+        <w:ind w:left="5040" w:hanging="360"/>
+      </w:pPr>
+    </w:lvl>
+    <w:lvl w:ilvl="5" w:tplc="0409001B" w:tentative="1">
+      <w:start w:val="1"/>
+      <w:numFmt w:val="lowerRoman"/>
+      <w:lvlText w:val="%6."/>
+      <w:lvlJc w:val="right"/>
+      <w:pPr>
+        <w:ind w:left="5760" w:hanging="180"/>
+      </w:pPr>
+    </w:lvl>
+    <w:lvl w:ilvl="6" w:tplc="0409000F" w:tentative="1">
+      <w:start w:val="1"/>
+      <w:numFmt w:val="decimal"/>
+      <w:lvlText w:val="%7."/>
+      <w:lvlJc w:val="left"/>
+      <w:pPr>
+        <w:ind w:left="6480" w:hanging="360"/>
+      </w:pPr>
+    </w:lvl>
+    <w:lvl w:ilvl="7" w:tplc="04090019" w:tentative="1">
+      <w:start w:val="1"/>
+      <w:numFmt w:val="lowerLetter"/>
+      <w:lvlText w:val="%8."/>
+      <w:lvlJc w:val="left"/>
+      <w:pPr>
+        <w:ind w:left="7200" w:hanging="360"/>
+      </w:pPr>
+    </w:lvl>
+    <w:lvl w:ilvl="8" w:tplc="0409001B" w:tentative="1">
+      <w:start w:val="1"/>
+      <w:numFmt w:val="lowerRoman"/>
+      <w:lvlText w:val="%9."/>
+      <w:lvlJc w:val="right"/>
+      <w:pPr>
+        <w:ind w:left="7920" w:hanging="180"/>
+      </w:pPr>
+    </w:lvl>
+  </w:abstractNum>
   <w:num w:numId="1">
+    <w:abstractNumId w:val="1"/>
+  </w:num>
+  <w:num w:numId="2">
+    <w:abstractNumId w:val="2"/>
+  </w:num>
+  <w:num w:numId="3">
     <w:abstractNumId w:val="0"/>
   </w:num>
 </w:numbering>
@@ -1093,7 +3232,7 @@
         <w:color w:val="2F5496" w:themeColor="accent1" w:themeShade="BF"/>
         <w:sz w:val="26"/>
         <w:szCs w:val="26"/>
-        <w:lang w:eastAsia="en-US" w:bidi="ar-SA"/>
+        <w:lang w:val="en-US" w:eastAsia="en-US" w:bidi="ar-SA"/>
       </w:rPr>
     </w:rPrDefault>
     <w:pPrDefault>
@@ -1488,9 +3627,6 @@
       <w:spacing w:before="40" w:after="120" w:line="256" w:lineRule="auto"/>
       <w:ind w:left="578" w:hanging="578"/>
     </w:pPr>
-    <w:rPr>
-      <w:lang w:val="en-US"/>
-    </w:rPr>
   </w:style>
   <w:style w:type="paragraph" w:styleId="Heading1">
     <w:name w:val="heading 1"/>
@@ -1673,7 +3809,1417 @@
       <w:contextualSpacing/>
     </w:pPr>
   </w:style>
+  <w:style w:type="paragraph" w:styleId="Header">
+    <w:name w:val="header"/>
+    <w:basedOn w:val="Normal"/>
+    <w:link w:val="HeaderChar"/>
+    <w:uiPriority w:val="99"/>
+    <w:unhideWhenUsed/>
+    <w:rsid w:val="007872F6"/>
+    <w:pPr>
+      <w:tabs>
+        <w:tab w:val="center" w:pos="4680"/>
+        <w:tab w:val="right" w:pos="9360"/>
+      </w:tabs>
+      <w:spacing w:before="0" w:after="0" w:line="240" w:lineRule="auto"/>
+    </w:pPr>
+  </w:style>
+  <w:style w:type="character" w:customStyle="1" w:styleId="HeaderChar">
+    <w:name w:val="Header Char"/>
+    <w:basedOn w:val="DefaultParagraphFont"/>
+    <w:link w:val="Header"/>
+    <w:uiPriority w:val="99"/>
+    <w:rsid w:val="007872F6"/>
+  </w:style>
+  <w:style w:type="paragraph" w:styleId="Footer">
+    <w:name w:val="footer"/>
+    <w:basedOn w:val="Normal"/>
+    <w:link w:val="FooterChar"/>
+    <w:uiPriority w:val="99"/>
+    <w:unhideWhenUsed/>
+    <w:rsid w:val="007872F6"/>
+    <w:pPr>
+      <w:tabs>
+        <w:tab w:val="center" w:pos="4680"/>
+        <w:tab w:val="right" w:pos="9360"/>
+      </w:tabs>
+      <w:spacing w:before="0" w:after="0" w:line="240" w:lineRule="auto"/>
+    </w:pPr>
+  </w:style>
+  <w:style w:type="character" w:customStyle="1" w:styleId="FooterChar">
+    <w:name w:val="Footer Char"/>
+    <w:basedOn w:val="DefaultParagraphFont"/>
+    <w:link w:val="Footer"/>
+    <w:uiPriority w:val="99"/>
+    <w:rsid w:val="007872F6"/>
+  </w:style>
+  <w:style w:type="table" w:styleId="TableGrid">
+    <w:name w:val="Table Grid"/>
+    <w:basedOn w:val="TableNormal"/>
+    <w:uiPriority w:val="39"/>
+    <w:rsid w:val="00651F9F"/>
+    <w:pPr>
+      <w:spacing w:after="0" w:line="240" w:lineRule="auto"/>
+    </w:pPr>
+    <w:tblPr>
+      <w:tblBorders>
+        <w:top w:val="single" w:sz="4" w:space="0" w:color="auto"/>
+        <w:left w:val="single" w:sz="4" w:space="0" w:color="auto"/>
+        <w:bottom w:val="single" w:sz="4" w:space="0" w:color="auto"/>
+        <w:right w:val="single" w:sz="4" w:space="0" w:color="auto"/>
+        <w:insideH w:val="single" w:sz="4" w:space="0" w:color="auto"/>
+        <w:insideV w:val="single" w:sz="4" w:space="0" w:color="auto"/>
+      </w:tblBorders>
+    </w:tblPr>
+  </w:style>
+  <w:style w:type="paragraph" w:styleId="TOCHeading">
+    <w:name w:val="TOC Heading"/>
+    <w:basedOn w:val="Heading1"/>
+    <w:next w:val="Normal"/>
+    <w:uiPriority w:val="39"/>
+    <w:unhideWhenUsed/>
+    <w:qFormat/>
+    <w:rsid w:val="002F321B"/>
+    <w:pPr>
+      <w:spacing w:line="259" w:lineRule="auto"/>
+      <w:ind w:left="0" w:firstLine="0"/>
+      <w:outlineLvl w:val="9"/>
+    </w:pPr>
+  </w:style>
+  <w:style w:type="paragraph" w:styleId="TOC1">
+    <w:name w:val="toc 1"/>
+    <w:basedOn w:val="Normal"/>
+    <w:next w:val="Normal"/>
+    <w:autoRedefine/>
+    <w:uiPriority w:val="39"/>
+    <w:unhideWhenUsed/>
+    <w:rsid w:val="002F321B"/>
+    <w:pPr>
+      <w:spacing w:after="100"/>
+      <w:ind w:left="0"/>
+    </w:pPr>
+  </w:style>
+  <w:style w:type="paragraph" w:styleId="TOC2">
+    <w:name w:val="toc 2"/>
+    <w:basedOn w:val="Normal"/>
+    <w:next w:val="Normal"/>
+    <w:autoRedefine/>
+    <w:uiPriority w:val="39"/>
+    <w:unhideWhenUsed/>
+    <w:rsid w:val="002F321B"/>
+    <w:pPr>
+      <w:spacing w:after="100"/>
+      <w:ind w:left="260"/>
+    </w:pPr>
+  </w:style>
+  <w:style w:type="character" w:styleId="Hyperlink">
+    <w:name w:val="Hyperlink"/>
+    <w:basedOn w:val="DefaultParagraphFont"/>
+    <w:uiPriority w:val="99"/>
+    <w:unhideWhenUsed/>
+    <w:rsid w:val="002F321B"/>
+    <w:rPr>
+      <w:color w:val="0563C1" w:themeColor="hyperlink"/>
+      <w:u w:val="single"/>
+    </w:rPr>
+  </w:style>
+  <w:style w:type="paragraph" w:styleId="Bibliography">
+    <w:name w:val="Bibliography"/>
+    <w:basedOn w:val="Normal"/>
+    <w:next w:val="Normal"/>
+    <w:uiPriority w:val="37"/>
+    <w:unhideWhenUsed/>
+    <w:rsid w:val="00E449B9"/>
+  </w:style>
 </w:styles>
+</file>
+
+<file path=word/charts/chart1.xml><?xml version="1.0" encoding="utf-8"?>
+<c:chartSpace xmlns:c="http://schemas.openxmlformats.org/drawingml/2006/chart" xmlns:a="http://schemas.openxmlformats.org/drawingml/2006/main" xmlns:r="http://schemas.openxmlformats.org/officeDocument/2006/relationships" xmlns:c16r2="http://schemas.microsoft.com/office/drawing/2015/06/chart">
+  <c:date1904 val="0"/>
+  <c:lang val="en-US"/>
+  <c:roundedCorners val="0"/>
+  <mc:AlternateContent xmlns:mc="http://schemas.openxmlformats.org/markup-compatibility/2006">
+    <mc:Choice xmlns:c14="http://schemas.microsoft.com/office/drawing/2007/8/2/chart" Requires="c14">
+      <c14:style val="102"/>
+    </mc:Choice>
+    <mc:Fallback>
+      <c:style val="2"/>
+    </mc:Fallback>
+  </mc:AlternateContent>
+  <c:chart>
+    <c:autoTitleDeleted val="1"/>
+    <c:plotArea>
+      <c:layout>
+        <c:manualLayout>
+          <c:layoutTarget val="inner"/>
+          <c:xMode val="edge"/>
+          <c:yMode val="edge"/>
+          <c:x val="6.8721323751317315E-2"/>
+          <c:y val="0.12241221374045802"/>
+          <c:w val="0.88305335577672595"/>
+          <c:h val="0.74606599747550639"/>
+        </c:manualLayout>
+      </c:layout>
+      <c:barChart>
+        <c:barDir val="col"/>
+        <c:grouping val="clustered"/>
+        <c:varyColors val="0"/>
+        <c:ser>
+          <c:idx val="0"/>
+          <c:order val="0"/>
+          <c:tx>
+            <c:strRef>
+              <c:f>Sheet1!$A$9</c:f>
+              <c:strCache>
+                <c:ptCount val="1"/>
+                <c:pt idx="0">
+                  <c:v>Planned Hours</c:v>
+                </c:pt>
+              </c:strCache>
+            </c:strRef>
+          </c:tx>
+          <c:spPr>
+            <a:gradFill rotWithShape="1">
+              <a:gsLst>
+                <a:gs pos="0">
+                  <a:schemeClr val="accent1">
+                    <a:satMod val="103000"/>
+                    <a:lumMod val="102000"/>
+                    <a:tint val="94000"/>
+                  </a:schemeClr>
+                </a:gs>
+                <a:gs pos="50000">
+                  <a:schemeClr val="accent1">
+                    <a:satMod val="110000"/>
+                    <a:lumMod val="100000"/>
+                    <a:shade val="100000"/>
+                  </a:schemeClr>
+                </a:gs>
+                <a:gs pos="100000">
+                  <a:schemeClr val="accent1">
+                    <a:lumMod val="99000"/>
+                    <a:satMod val="120000"/>
+                    <a:shade val="78000"/>
+                  </a:schemeClr>
+                </a:gs>
+              </a:gsLst>
+              <a:lin ang="5400000" scaled="0"/>
+            </a:gradFill>
+            <a:ln>
+              <a:noFill/>
+            </a:ln>
+            <a:effectLst>
+              <a:outerShdw blurRad="57150" dist="19050" dir="5400000" algn="ctr" rotWithShape="0">
+                <a:srgbClr val="000000">
+                  <a:alpha val="63000"/>
+                </a:srgbClr>
+              </a:outerShdw>
+            </a:effectLst>
+          </c:spPr>
+          <c:invertIfNegative val="0"/>
+          <c:cat>
+            <c:strRef>
+              <c:f>Sheet1!$B$8:$J$8</c:f>
+              <c:strCache>
+                <c:ptCount val="1"/>
+                <c:pt idx="0">
+                  <c:v>Start</c:v>
+                </c:pt>
+              </c:strCache>
+            </c:strRef>
+          </c:cat>
+          <c:val>
+            <c:numRef>
+              <c:f>Sheet1!$B$9:$J$9</c:f>
+              <c:numCache>
+                <c:formatCode>General</c:formatCode>
+                <c:ptCount val="9"/>
+                <c:pt idx="1">
+                  <c:v>33</c:v>
+                </c:pt>
+                <c:pt idx="2">
+                  <c:v>33</c:v>
+                </c:pt>
+                <c:pt idx="3">
+                  <c:v>33</c:v>
+                </c:pt>
+                <c:pt idx="4">
+                  <c:v>33</c:v>
+                </c:pt>
+                <c:pt idx="5">
+                  <c:v>33</c:v>
+                </c:pt>
+                <c:pt idx="6">
+                  <c:v>33</c:v>
+                </c:pt>
+                <c:pt idx="7">
+                  <c:v>33</c:v>
+                </c:pt>
+                <c:pt idx="8">
+                  <c:v>33</c:v>
+                </c:pt>
+              </c:numCache>
+            </c:numRef>
+          </c:val>
+          <c:extLst>
+            <c:ext xmlns:c16="http://schemas.microsoft.com/office/drawing/2014/chart" uri="{C3380CC4-5D6E-409C-BE32-E72D297353CC}">
+              <c16:uniqueId val="{00000000-E4BE-4321-B513-F53A7C4C0C86}"/>
+            </c:ext>
+          </c:extLst>
+        </c:ser>
+        <c:ser>
+          <c:idx val="1"/>
+          <c:order val="1"/>
+          <c:tx>
+            <c:strRef>
+              <c:f>Sheet1!$A$10</c:f>
+              <c:strCache>
+                <c:ptCount val="1"/>
+                <c:pt idx="0">
+                  <c:v>Actual Hours</c:v>
+                </c:pt>
+              </c:strCache>
+            </c:strRef>
+          </c:tx>
+          <c:spPr>
+            <a:gradFill rotWithShape="1">
+              <a:gsLst>
+                <a:gs pos="0">
+                  <a:schemeClr val="accent2">
+                    <a:satMod val="103000"/>
+                    <a:lumMod val="102000"/>
+                    <a:tint val="94000"/>
+                  </a:schemeClr>
+                </a:gs>
+                <a:gs pos="50000">
+                  <a:schemeClr val="accent2">
+                    <a:satMod val="110000"/>
+                    <a:lumMod val="100000"/>
+                    <a:shade val="100000"/>
+                  </a:schemeClr>
+                </a:gs>
+                <a:gs pos="100000">
+                  <a:schemeClr val="accent2">
+                    <a:lumMod val="99000"/>
+                    <a:satMod val="120000"/>
+                    <a:shade val="78000"/>
+                  </a:schemeClr>
+                </a:gs>
+              </a:gsLst>
+              <a:lin ang="5400000" scaled="0"/>
+            </a:gradFill>
+            <a:ln>
+              <a:noFill/>
+            </a:ln>
+            <a:effectLst>
+              <a:outerShdw blurRad="57150" dist="19050" dir="5400000" algn="ctr" rotWithShape="0">
+                <a:srgbClr val="000000">
+                  <a:alpha val="63000"/>
+                </a:srgbClr>
+              </a:outerShdw>
+            </a:effectLst>
+          </c:spPr>
+          <c:invertIfNegative val="0"/>
+          <c:cat>
+            <c:strRef>
+              <c:f>Sheet1!$B$8:$J$8</c:f>
+              <c:strCache>
+                <c:ptCount val="1"/>
+                <c:pt idx="0">
+                  <c:v>Start</c:v>
+                </c:pt>
+              </c:strCache>
+            </c:strRef>
+          </c:cat>
+          <c:val>
+            <c:numRef>
+              <c:f>Sheet1!$B$10:$J$10</c:f>
+              <c:numCache>
+                <c:formatCode>General</c:formatCode>
+                <c:ptCount val="9"/>
+                <c:pt idx="1">
+                  <c:v>38</c:v>
+                </c:pt>
+                <c:pt idx="2">
+                  <c:v>40</c:v>
+                </c:pt>
+                <c:pt idx="3">
+                  <c:v>23</c:v>
+                </c:pt>
+                <c:pt idx="4">
+                  <c:v>25</c:v>
+                </c:pt>
+                <c:pt idx="5">
+                  <c:v>25</c:v>
+                </c:pt>
+                <c:pt idx="6">
+                  <c:v>25</c:v>
+                </c:pt>
+                <c:pt idx="7">
+                  <c:v>23</c:v>
+                </c:pt>
+                <c:pt idx="8">
+                  <c:v>20</c:v>
+                </c:pt>
+              </c:numCache>
+            </c:numRef>
+          </c:val>
+          <c:extLst>
+            <c:ext xmlns:c16="http://schemas.microsoft.com/office/drawing/2014/chart" uri="{C3380CC4-5D6E-409C-BE32-E72D297353CC}">
+              <c16:uniqueId val="{00000001-E4BE-4321-B513-F53A7C4C0C86}"/>
+            </c:ext>
+          </c:extLst>
+        </c:ser>
+        <c:dLbls>
+          <c:showLegendKey val="0"/>
+          <c:showVal val="0"/>
+          <c:showCatName val="0"/>
+          <c:showSerName val="0"/>
+          <c:showPercent val="0"/>
+          <c:showBubbleSize val="0"/>
+        </c:dLbls>
+        <c:gapWidth val="150"/>
+        <c:axId val="2097231920"/>
+        <c:axId val="69524128"/>
+      </c:barChart>
+      <c:lineChart>
+        <c:grouping val="standard"/>
+        <c:varyColors val="0"/>
+        <c:ser>
+          <c:idx val="2"/>
+          <c:order val="2"/>
+          <c:tx>
+            <c:strRef>
+              <c:f>Sheet1!$A$11</c:f>
+              <c:strCache>
+                <c:ptCount val="1"/>
+                <c:pt idx="0">
+                  <c:v>Remaining Effort</c:v>
+                </c:pt>
+              </c:strCache>
+            </c:strRef>
+          </c:tx>
+          <c:spPr>
+            <a:ln w="34925" cap="rnd">
+              <a:solidFill>
+                <a:schemeClr val="accent3"/>
+              </a:solidFill>
+              <a:round/>
+            </a:ln>
+            <a:effectLst>
+              <a:outerShdw blurRad="57150" dist="19050" dir="5400000" algn="ctr" rotWithShape="0">
+                <a:srgbClr val="000000">
+                  <a:alpha val="63000"/>
+                </a:srgbClr>
+              </a:outerShdw>
+            </a:effectLst>
+          </c:spPr>
+          <c:marker>
+            <c:symbol val="circle"/>
+            <c:size val="6"/>
+            <c:spPr>
+              <a:gradFill rotWithShape="1">
+                <a:gsLst>
+                  <a:gs pos="0">
+                    <a:schemeClr val="accent3">
+                      <a:satMod val="103000"/>
+                      <a:lumMod val="102000"/>
+                      <a:tint val="94000"/>
+                    </a:schemeClr>
+                  </a:gs>
+                  <a:gs pos="50000">
+                    <a:schemeClr val="accent3">
+                      <a:satMod val="110000"/>
+                      <a:lumMod val="100000"/>
+                      <a:shade val="100000"/>
+                    </a:schemeClr>
+                  </a:gs>
+                  <a:gs pos="100000">
+                    <a:schemeClr val="accent3">
+                      <a:lumMod val="99000"/>
+                      <a:satMod val="120000"/>
+                      <a:shade val="78000"/>
+                    </a:schemeClr>
+                  </a:gs>
+                </a:gsLst>
+                <a:lin ang="5400000" scaled="0"/>
+              </a:gradFill>
+              <a:ln w="9525">
+                <a:solidFill>
+                  <a:schemeClr val="accent3"/>
+                </a:solidFill>
+                <a:round/>
+              </a:ln>
+              <a:effectLst>
+                <a:outerShdw blurRad="57150" dist="19050" dir="5400000" algn="ctr" rotWithShape="0">
+                  <a:srgbClr val="000000">
+                    <a:alpha val="63000"/>
+                  </a:srgbClr>
+                </a:outerShdw>
+              </a:effectLst>
+            </c:spPr>
+          </c:marker>
+          <c:cat>
+            <c:strRef>
+              <c:f>Sheet1!$B$8:$J$8</c:f>
+              <c:strCache>
+                <c:ptCount val="1"/>
+                <c:pt idx="0">
+                  <c:v>Start</c:v>
+                </c:pt>
+              </c:strCache>
+            </c:strRef>
+          </c:cat>
+          <c:val>
+            <c:numRef>
+              <c:f>Sheet1!$B$11:$J$11</c:f>
+              <c:numCache>
+                <c:formatCode>General</c:formatCode>
+                <c:ptCount val="9"/>
+                <c:pt idx="0">
+                  <c:v>264</c:v>
+                </c:pt>
+                <c:pt idx="1">
+                  <c:v>226</c:v>
+                </c:pt>
+                <c:pt idx="2">
+                  <c:v>186</c:v>
+                </c:pt>
+                <c:pt idx="3">
+                  <c:v>163</c:v>
+                </c:pt>
+                <c:pt idx="4">
+                  <c:v>138</c:v>
+                </c:pt>
+                <c:pt idx="5">
+                  <c:v>113</c:v>
+                </c:pt>
+                <c:pt idx="6">
+                  <c:v>88</c:v>
+                </c:pt>
+                <c:pt idx="7">
+                  <c:v>65</c:v>
+                </c:pt>
+                <c:pt idx="8">
+                  <c:v>45</c:v>
+                </c:pt>
+              </c:numCache>
+            </c:numRef>
+          </c:val>
+          <c:smooth val="0"/>
+          <c:extLst>
+            <c:ext xmlns:c16="http://schemas.microsoft.com/office/drawing/2014/chart" uri="{C3380CC4-5D6E-409C-BE32-E72D297353CC}">
+              <c16:uniqueId val="{00000002-E4BE-4321-B513-F53A7C4C0C86}"/>
+            </c:ext>
+          </c:extLst>
+        </c:ser>
+        <c:ser>
+          <c:idx val="3"/>
+          <c:order val="3"/>
+          <c:tx>
+            <c:strRef>
+              <c:f>Sheet1!$A$12</c:f>
+              <c:strCache>
+                <c:ptCount val="1"/>
+                <c:pt idx="0">
+                  <c:v>Ideal Burndown</c:v>
+                </c:pt>
+              </c:strCache>
+            </c:strRef>
+          </c:tx>
+          <c:spPr>
+            <a:ln w="34925" cap="rnd">
+              <a:solidFill>
+                <a:schemeClr val="accent4"/>
+              </a:solidFill>
+              <a:round/>
+            </a:ln>
+            <a:effectLst>
+              <a:outerShdw blurRad="57150" dist="19050" dir="5400000" algn="ctr" rotWithShape="0">
+                <a:srgbClr val="000000">
+                  <a:alpha val="63000"/>
+                </a:srgbClr>
+              </a:outerShdw>
+            </a:effectLst>
+          </c:spPr>
+          <c:marker>
+            <c:symbol val="none"/>
+          </c:marker>
+          <c:cat>
+            <c:strRef>
+              <c:f>Sheet1!$B$8:$J$8</c:f>
+              <c:strCache>
+                <c:ptCount val="1"/>
+                <c:pt idx="0">
+                  <c:v>Start</c:v>
+                </c:pt>
+              </c:strCache>
+            </c:strRef>
+          </c:cat>
+          <c:val>
+            <c:numRef>
+              <c:f>Sheet1!$B$12:$J$12</c:f>
+              <c:numCache>
+                <c:formatCode>General</c:formatCode>
+                <c:ptCount val="9"/>
+                <c:pt idx="0">
+                  <c:v>264</c:v>
+                </c:pt>
+                <c:pt idx="1">
+                  <c:v>231</c:v>
+                </c:pt>
+                <c:pt idx="2">
+                  <c:v>198</c:v>
+                </c:pt>
+                <c:pt idx="3">
+                  <c:v>165</c:v>
+                </c:pt>
+                <c:pt idx="4">
+                  <c:v>132</c:v>
+                </c:pt>
+                <c:pt idx="5">
+                  <c:v>99</c:v>
+                </c:pt>
+                <c:pt idx="6">
+                  <c:v>66</c:v>
+                </c:pt>
+                <c:pt idx="7">
+                  <c:v>33</c:v>
+                </c:pt>
+                <c:pt idx="8">
+                  <c:v>0</c:v>
+                </c:pt>
+              </c:numCache>
+            </c:numRef>
+          </c:val>
+          <c:smooth val="0"/>
+          <c:extLst>
+            <c:ext xmlns:c16="http://schemas.microsoft.com/office/drawing/2014/chart" uri="{C3380CC4-5D6E-409C-BE32-E72D297353CC}">
+              <c16:uniqueId val="{00000003-E4BE-4321-B513-F53A7C4C0C86}"/>
+            </c:ext>
+          </c:extLst>
+        </c:ser>
+        <c:dLbls>
+          <c:showLegendKey val="0"/>
+          <c:showVal val="0"/>
+          <c:showCatName val="0"/>
+          <c:showSerName val="0"/>
+          <c:showPercent val="0"/>
+          <c:showBubbleSize val="0"/>
+        </c:dLbls>
+        <c:marker val="1"/>
+        <c:smooth val="0"/>
+        <c:axId val="2046459152"/>
+        <c:axId val="69504576"/>
+      </c:lineChart>
+      <c:catAx>
+        <c:axId val="2046459152"/>
+        <c:scaling>
+          <c:orientation val="minMax"/>
+        </c:scaling>
+        <c:delete val="0"/>
+        <c:axPos val="b"/>
+        <c:numFmt formatCode="General" sourceLinked="1"/>
+        <c:majorTickMark val="none"/>
+        <c:minorTickMark val="none"/>
+        <c:tickLblPos val="nextTo"/>
+        <c:spPr>
+          <a:noFill/>
+          <a:ln w="12700" cap="flat" cmpd="sng" algn="ctr">
+            <a:solidFill>
+              <a:schemeClr val="lt1">
+                <a:lumMod val="95000"/>
+                <a:alpha val="54000"/>
+              </a:schemeClr>
+            </a:solidFill>
+            <a:round/>
+          </a:ln>
+          <a:effectLst/>
+        </c:spPr>
+        <c:txPr>
+          <a:bodyPr rot="-60000000" spcFirstLastPara="1" vertOverflow="ellipsis" vert="horz" wrap="square" anchor="ctr" anchorCtr="1"/>
+          <a:lstStyle/>
+          <a:p>
+            <a:pPr>
+              <a:defRPr sz="900" b="0" i="0" u="none" strike="noStrike" kern="1200" baseline="0">
+                <a:solidFill>
+                  <a:schemeClr val="lt1">
+                    <a:lumMod val="85000"/>
+                  </a:schemeClr>
+                </a:solidFill>
+                <a:latin typeface="+mn-lt"/>
+                <a:ea typeface="+mn-ea"/>
+                <a:cs typeface="+mn-cs"/>
+              </a:defRPr>
+            </a:pPr>
+            <a:endParaRPr lang="LID4096"/>
+          </a:p>
+        </c:txPr>
+        <c:crossAx val="69504576"/>
+        <c:crosses val="autoZero"/>
+        <c:auto val="1"/>
+        <c:lblAlgn val="ctr"/>
+        <c:lblOffset val="100"/>
+        <c:noMultiLvlLbl val="0"/>
+      </c:catAx>
+      <c:valAx>
+        <c:axId val="69504576"/>
+        <c:scaling>
+          <c:orientation val="minMax"/>
+        </c:scaling>
+        <c:delete val="0"/>
+        <c:axPos val="l"/>
+        <c:majorGridlines>
+          <c:spPr>
+            <a:ln w="9525" cap="flat" cmpd="sng" algn="ctr">
+              <a:solidFill>
+                <a:schemeClr val="lt1">
+                  <a:lumMod val="95000"/>
+                  <a:alpha val="10000"/>
+                </a:schemeClr>
+              </a:solidFill>
+              <a:round/>
+            </a:ln>
+            <a:effectLst/>
+          </c:spPr>
+        </c:majorGridlines>
+        <c:numFmt formatCode="General" sourceLinked="1"/>
+        <c:majorTickMark val="none"/>
+        <c:minorTickMark val="none"/>
+        <c:tickLblPos val="nextTo"/>
+        <c:spPr>
+          <a:noFill/>
+          <a:ln>
+            <a:noFill/>
+          </a:ln>
+          <a:effectLst/>
+        </c:spPr>
+        <c:txPr>
+          <a:bodyPr rot="-60000000" spcFirstLastPara="1" vertOverflow="ellipsis" vert="horz" wrap="square" anchor="ctr" anchorCtr="1"/>
+          <a:lstStyle/>
+          <a:p>
+            <a:pPr>
+              <a:defRPr sz="900" b="0" i="0" u="none" strike="noStrike" kern="1200" baseline="0">
+                <a:solidFill>
+                  <a:schemeClr val="lt1">
+                    <a:lumMod val="85000"/>
+                  </a:schemeClr>
+                </a:solidFill>
+                <a:latin typeface="+mn-lt"/>
+                <a:ea typeface="+mn-ea"/>
+                <a:cs typeface="+mn-cs"/>
+              </a:defRPr>
+            </a:pPr>
+            <a:endParaRPr lang="LID4096"/>
+          </a:p>
+        </c:txPr>
+        <c:crossAx val="2046459152"/>
+        <c:crosses val="autoZero"/>
+        <c:crossBetween val="between"/>
+      </c:valAx>
+      <c:valAx>
+        <c:axId val="69524128"/>
+        <c:scaling>
+          <c:orientation val="minMax"/>
+          <c:max val="300"/>
+        </c:scaling>
+        <c:delete val="0"/>
+        <c:axPos val="r"/>
+        <c:numFmt formatCode="General" sourceLinked="1"/>
+        <c:majorTickMark val="none"/>
+        <c:minorTickMark val="none"/>
+        <c:tickLblPos val="nextTo"/>
+        <c:spPr>
+          <a:noFill/>
+          <a:ln>
+            <a:noFill/>
+          </a:ln>
+          <a:effectLst/>
+        </c:spPr>
+        <c:txPr>
+          <a:bodyPr rot="-60000000" spcFirstLastPara="1" vertOverflow="ellipsis" vert="horz" wrap="square" anchor="ctr" anchorCtr="1"/>
+          <a:lstStyle/>
+          <a:p>
+            <a:pPr>
+              <a:defRPr sz="900" b="0" i="0" u="none" strike="noStrike" kern="1200" baseline="0">
+                <a:solidFill>
+                  <a:schemeClr val="lt1">
+                    <a:lumMod val="85000"/>
+                  </a:schemeClr>
+                </a:solidFill>
+                <a:latin typeface="+mn-lt"/>
+                <a:ea typeface="+mn-ea"/>
+                <a:cs typeface="+mn-cs"/>
+              </a:defRPr>
+            </a:pPr>
+            <a:endParaRPr lang="LID4096"/>
+          </a:p>
+        </c:txPr>
+        <c:crossAx val="2097231920"/>
+        <c:crosses val="max"/>
+        <c:crossBetween val="between"/>
+      </c:valAx>
+      <c:catAx>
+        <c:axId val="2097231920"/>
+        <c:scaling>
+          <c:orientation val="minMax"/>
+        </c:scaling>
+        <c:delete val="1"/>
+        <c:axPos val="b"/>
+        <c:numFmt formatCode="General" sourceLinked="1"/>
+        <c:majorTickMark val="none"/>
+        <c:minorTickMark val="none"/>
+        <c:tickLblPos val="nextTo"/>
+        <c:crossAx val="69524128"/>
+        <c:crosses val="autoZero"/>
+        <c:auto val="1"/>
+        <c:lblAlgn val="ctr"/>
+        <c:lblOffset val="100"/>
+        <c:noMultiLvlLbl val="0"/>
+      </c:catAx>
+      <c:spPr>
+        <a:noFill/>
+        <a:ln>
+          <a:noFill/>
+        </a:ln>
+        <a:effectLst/>
+      </c:spPr>
+    </c:plotArea>
+    <c:legend>
+      <c:legendPos val="b"/>
+      <c:overlay val="0"/>
+      <c:spPr>
+        <a:noFill/>
+        <a:ln>
+          <a:noFill/>
+        </a:ln>
+        <a:effectLst/>
+      </c:spPr>
+      <c:txPr>
+        <a:bodyPr rot="0" spcFirstLastPara="1" vertOverflow="ellipsis" vert="horz" wrap="square" anchor="ctr" anchorCtr="1"/>
+        <a:lstStyle/>
+        <a:p>
+          <a:pPr>
+            <a:defRPr sz="900" b="0" i="0" u="none" strike="noStrike" kern="1200" baseline="0">
+              <a:solidFill>
+                <a:schemeClr val="lt1">
+                  <a:lumMod val="85000"/>
+                </a:schemeClr>
+              </a:solidFill>
+              <a:latin typeface="+mn-lt"/>
+              <a:ea typeface="+mn-ea"/>
+              <a:cs typeface="+mn-cs"/>
+            </a:defRPr>
+          </a:pPr>
+          <a:endParaRPr lang="LID4096"/>
+        </a:p>
+      </c:txPr>
+    </c:legend>
+    <c:plotVisOnly val="1"/>
+    <c:dispBlanksAs val="gap"/>
+    <c:extLst>
+      <c:ext xmlns:c16r3="http://schemas.microsoft.com/office/drawing/2017/03/chart" uri="{56B9EC1D-385E-4148-901F-78D8002777C0}">
+        <c16r3:dataDisplayOptions16>
+          <c16r3:dispNaAsBlank val="1"/>
+        </c16r3:dataDisplayOptions16>
+      </c:ext>
+    </c:extLst>
+    <c:showDLblsOverMax val="0"/>
+  </c:chart>
+  <c:spPr>
+    <a:gradFill flip="none" rotWithShape="1">
+      <a:gsLst>
+        <a:gs pos="0">
+          <a:schemeClr val="dk1">
+            <a:lumMod val="65000"/>
+            <a:lumOff val="35000"/>
+          </a:schemeClr>
+        </a:gs>
+        <a:gs pos="100000">
+          <a:schemeClr val="dk1">
+            <a:lumMod val="85000"/>
+            <a:lumOff val="15000"/>
+          </a:schemeClr>
+        </a:gs>
+      </a:gsLst>
+      <a:path path="circle">
+        <a:fillToRect l="50000" t="50000" r="50000" b="50000"/>
+      </a:path>
+      <a:tileRect/>
+    </a:gradFill>
+    <a:ln>
+      <a:noFill/>
+    </a:ln>
+    <a:effectLst/>
+  </c:spPr>
+  <c:txPr>
+    <a:bodyPr/>
+    <a:lstStyle/>
+    <a:p>
+      <a:pPr>
+        <a:defRPr/>
+      </a:pPr>
+      <a:endParaRPr lang="LID4096"/>
+    </a:p>
+  </c:txPr>
+  <c:externalData r:id="rId3">
+    <c:autoUpdate val="0"/>
+  </c:externalData>
+</c:chartSpace>
+</file>
+
+<file path=word/charts/colors1.xml><?xml version="1.0" encoding="utf-8"?>
+<cs:colorStyle xmlns:cs="http://schemas.microsoft.com/office/drawing/2012/chartStyle" xmlns:a="http://schemas.openxmlformats.org/drawingml/2006/main" meth="cycle" id="10">
+  <a:schemeClr val="accent1"/>
+  <a:schemeClr val="accent2"/>
+  <a:schemeClr val="accent3"/>
+  <a:schemeClr val="accent4"/>
+  <a:schemeClr val="accent5"/>
+  <a:schemeClr val="accent6"/>
+  <cs:variation/>
+  <cs:variation>
+    <a:lumMod val="60000"/>
+  </cs:variation>
+  <cs:variation>
+    <a:lumMod val="80000"/>
+    <a:lumOff val="20000"/>
+  </cs:variation>
+  <cs:variation>
+    <a:lumMod val="80000"/>
+  </cs:variation>
+  <cs:variation>
+    <a:lumMod val="60000"/>
+    <a:lumOff val="40000"/>
+  </cs:variation>
+  <cs:variation>
+    <a:lumMod val="50000"/>
+  </cs:variation>
+  <cs:variation>
+    <a:lumMod val="70000"/>
+    <a:lumOff val="30000"/>
+  </cs:variation>
+  <cs:variation>
+    <a:lumMod val="70000"/>
+  </cs:variation>
+  <cs:variation>
+    <a:lumMod val="50000"/>
+    <a:lumOff val="50000"/>
+  </cs:variation>
+</cs:colorStyle>
+</file>
+
+<file path=word/charts/style1.xml><?xml version="1.0" encoding="utf-8"?>
+<cs:chartStyle xmlns:cs="http://schemas.microsoft.com/office/drawing/2012/chartStyle" xmlns:a="http://schemas.openxmlformats.org/drawingml/2006/main" id="328">
+  <cs:axisTitle>
+    <cs:lnRef idx="0"/>
+    <cs:fillRef idx="0"/>
+    <cs:effectRef idx="0"/>
+    <cs:fontRef idx="minor">
+      <a:schemeClr val="lt1">
+        <a:lumMod val="85000"/>
+      </a:schemeClr>
+    </cs:fontRef>
+    <cs:defRPr sz="900" b="1" kern="1200" cap="all"/>
+  </cs:axisTitle>
+  <cs:categoryAxis>
+    <cs:lnRef idx="0"/>
+    <cs:fillRef idx="0"/>
+    <cs:effectRef idx="0"/>
+    <cs:fontRef idx="minor">
+      <a:schemeClr val="lt1">
+        <a:lumMod val="85000"/>
+      </a:schemeClr>
+    </cs:fontRef>
+    <cs:spPr>
+      <a:ln w="12700" cap="flat" cmpd="sng" algn="ctr">
+        <a:solidFill>
+          <a:schemeClr val="lt1">
+            <a:lumMod val="95000"/>
+            <a:alpha val="54000"/>
+          </a:schemeClr>
+        </a:solidFill>
+        <a:round/>
+      </a:ln>
+    </cs:spPr>
+    <cs:defRPr sz="900" kern="1200"/>
+  </cs:categoryAxis>
+  <cs:chartArea>
+    <cs:lnRef idx="0"/>
+    <cs:fillRef idx="0"/>
+    <cs:effectRef idx="0"/>
+    <cs:fontRef idx="minor">
+      <a:schemeClr val="dk1"/>
+    </cs:fontRef>
+    <cs:spPr>
+      <a:gradFill flip="none" rotWithShape="1">
+        <a:gsLst>
+          <a:gs pos="0">
+            <a:schemeClr val="dk1">
+              <a:lumMod val="65000"/>
+              <a:lumOff val="35000"/>
+            </a:schemeClr>
+          </a:gs>
+          <a:gs pos="100000">
+            <a:schemeClr val="dk1">
+              <a:lumMod val="85000"/>
+              <a:lumOff val="15000"/>
+            </a:schemeClr>
+          </a:gs>
+        </a:gsLst>
+        <a:path path="circle">
+          <a:fillToRect l="50000" t="50000" r="50000" b="50000"/>
+        </a:path>
+        <a:tileRect/>
+      </a:gradFill>
+    </cs:spPr>
+    <cs:defRPr sz="1000" kern="1200"/>
+  </cs:chartArea>
+  <cs:dataLabel>
+    <cs:lnRef idx="0"/>
+    <cs:fillRef idx="0"/>
+    <cs:effectRef idx="0"/>
+    <cs:fontRef idx="minor">
+      <a:schemeClr val="lt1">
+        <a:lumMod val="85000"/>
+      </a:schemeClr>
+    </cs:fontRef>
+    <cs:defRPr sz="900" kern="1200"/>
+  </cs:dataLabel>
+  <cs:dataLabelCallout>
+    <cs:lnRef idx="0"/>
+    <cs:fillRef idx="0"/>
+    <cs:effectRef idx="0"/>
+    <cs:fontRef idx="minor">
+      <a:schemeClr val="dk1">
+        <a:lumMod val="65000"/>
+        <a:lumOff val="35000"/>
+      </a:schemeClr>
+    </cs:fontRef>
+    <cs:spPr>
+      <a:solidFill>
+        <a:schemeClr val="lt1"/>
+      </a:solidFill>
+    </cs:spPr>
+    <cs:defRPr sz="900" kern="1200"/>
+    <cs:bodyPr rot="0" spcFirstLastPara="1" vertOverflow="clip" horzOverflow="clip" vert="horz" wrap="square" lIns="36576" tIns="18288" rIns="36576" bIns="18288" anchor="ctr" anchorCtr="1">
+      <a:spAutoFit/>
+    </cs:bodyPr>
+  </cs:dataLabelCallout>
+  <cs:dataPoint>
+    <cs:lnRef idx="0"/>
+    <cs:fillRef idx="3">
+      <cs:styleClr val="auto"/>
+    </cs:fillRef>
+    <cs:effectRef idx="3"/>
+    <cs:fontRef idx="minor">
+      <a:schemeClr val="tx1"/>
+    </cs:fontRef>
+  </cs:dataPoint>
+  <cs:dataPoint3D>
+    <cs:lnRef idx="0"/>
+    <cs:fillRef idx="3">
+      <cs:styleClr val="auto"/>
+    </cs:fillRef>
+    <cs:effectRef idx="3"/>
+    <cs:fontRef idx="minor">
+      <a:schemeClr val="tx1"/>
+    </cs:fontRef>
+  </cs:dataPoint3D>
+  <cs:dataPointLine>
+    <cs:lnRef idx="0">
+      <cs:styleClr val="auto"/>
+    </cs:lnRef>
+    <cs:fillRef idx="3"/>
+    <cs:effectRef idx="3"/>
+    <cs:fontRef idx="minor">
+      <a:schemeClr val="tx1"/>
+    </cs:fontRef>
+    <cs:spPr>
+      <a:ln w="34925" cap="rnd">
+        <a:solidFill>
+          <a:schemeClr val="phClr"/>
+        </a:solidFill>
+        <a:round/>
+      </a:ln>
+    </cs:spPr>
+  </cs:dataPointLine>
+  <cs:dataPointMarker>
+    <cs:lnRef idx="0">
+      <cs:styleClr val="auto"/>
+    </cs:lnRef>
+    <cs:fillRef idx="3">
+      <cs:styleClr val="auto"/>
+    </cs:fillRef>
+    <cs:effectRef idx="3"/>
+    <cs:fontRef idx="minor">
+      <a:schemeClr val="tx1"/>
+    </cs:fontRef>
+    <cs:spPr>
+      <a:ln w="9525">
+        <a:solidFill>
+          <a:schemeClr val="phClr"/>
+        </a:solidFill>
+        <a:round/>
+      </a:ln>
+    </cs:spPr>
+  </cs:dataPointMarker>
+  <cs:dataPointMarkerLayout symbol="circle" size="6"/>
+  <cs:dataPointWireframe>
+    <cs:lnRef idx="0">
+      <cs:styleClr val="auto"/>
+    </cs:lnRef>
+    <cs:fillRef idx="3"/>
+    <cs:effectRef idx="3"/>
+    <cs:fontRef idx="minor">
+      <a:schemeClr val="tx1"/>
+    </cs:fontRef>
+    <cs:spPr>
+      <a:ln w="9525" cap="rnd">
+        <a:solidFill>
+          <a:schemeClr val="phClr"/>
+        </a:solidFill>
+        <a:round/>
+      </a:ln>
+    </cs:spPr>
+  </cs:dataPointWireframe>
+  <cs:dataTable>
+    <cs:lnRef idx="0"/>
+    <cs:fillRef idx="0"/>
+    <cs:effectRef idx="0"/>
+    <cs:fontRef idx="minor">
+      <a:schemeClr val="lt1">
+        <a:lumMod val="85000"/>
+      </a:schemeClr>
+    </cs:fontRef>
+    <cs:spPr>
+      <a:ln w="9525">
+        <a:solidFill>
+          <a:schemeClr val="lt1">
+            <a:lumMod val="95000"/>
+            <a:alpha val="54000"/>
+          </a:schemeClr>
+        </a:solidFill>
+      </a:ln>
+    </cs:spPr>
+    <cs:defRPr sz="900" kern="1200"/>
+  </cs:dataTable>
+  <cs:downBar>
+    <cs:lnRef idx="0"/>
+    <cs:fillRef idx="0"/>
+    <cs:effectRef idx="0"/>
+    <cs:fontRef idx="minor">
+      <a:schemeClr val="tx1"/>
+    </cs:fontRef>
+    <cs:spPr>
+      <a:gradFill>
+        <a:gsLst>
+          <a:gs pos="100000">
+            <a:schemeClr val="dk1">
+              <a:lumMod val="95000"/>
+              <a:lumOff val="5000"/>
+            </a:schemeClr>
+          </a:gs>
+          <a:gs pos="0">
+            <a:schemeClr val="dk1">
+              <a:lumMod val="75000"/>
+              <a:lumOff val="25000"/>
+            </a:schemeClr>
+          </a:gs>
+        </a:gsLst>
+        <a:path path="circle">
+          <a:fillToRect l="50000" t="50000" r="50000" b="50000"/>
+        </a:path>
+      </a:gradFill>
+      <a:ln w="9525">
+        <a:solidFill>
+          <a:schemeClr val="dk1">
+            <a:lumMod val="75000"/>
+            <a:lumOff val="25000"/>
+          </a:schemeClr>
+        </a:solidFill>
+      </a:ln>
+    </cs:spPr>
+  </cs:downBar>
+  <cs:dropLine>
+    <cs:lnRef idx="0"/>
+    <cs:fillRef idx="0"/>
+    <cs:effectRef idx="0"/>
+    <cs:fontRef idx="minor">
+      <a:schemeClr val="tx1"/>
+    </cs:fontRef>
+    <cs:spPr>
+      <a:ln w="9525" cap="flat" cmpd="sng" algn="ctr">
+        <a:solidFill>
+          <a:schemeClr val="lt1"/>
+        </a:solidFill>
+        <a:round/>
+      </a:ln>
+    </cs:spPr>
+  </cs:dropLine>
+  <cs:errorBar>
+    <cs:lnRef idx="0"/>
+    <cs:fillRef idx="0"/>
+    <cs:effectRef idx="0"/>
+    <cs:fontRef idx="minor">
+      <a:schemeClr val="tx1"/>
+    </cs:fontRef>
+    <cs:spPr>
+      <a:ln w="9525" cap="flat" cmpd="sng" algn="ctr">
+        <a:solidFill>
+          <a:schemeClr val="lt1">
+            <a:lumMod val="95000"/>
+          </a:schemeClr>
+        </a:solidFill>
+        <a:round/>
+      </a:ln>
+    </cs:spPr>
+  </cs:errorBar>
+  <cs:floor>
+    <cs:lnRef idx="0"/>
+    <cs:fillRef idx="0"/>
+    <cs:effectRef idx="0"/>
+    <cs:fontRef idx="minor">
+      <a:schemeClr val="tx1"/>
+    </cs:fontRef>
+  </cs:floor>
+  <cs:gridlineMajor>
+    <cs:lnRef idx="0"/>
+    <cs:fillRef idx="0"/>
+    <cs:effectRef idx="0"/>
+    <cs:fontRef idx="minor">
+      <a:schemeClr val="tx1"/>
+    </cs:fontRef>
+    <cs:spPr>
+      <a:ln w="9525" cap="flat" cmpd="sng" algn="ctr">
+        <a:solidFill>
+          <a:schemeClr val="lt1">
+            <a:lumMod val="95000"/>
+            <a:alpha val="10000"/>
+          </a:schemeClr>
+        </a:solidFill>
+        <a:round/>
+      </a:ln>
+    </cs:spPr>
+  </cs:gridlineMajor>
+  <cs:gridlineMinor>
+    <cs:lnRef idx="0"/>
+    <cs:fillRef idx="0"/>
+    <cs:effectRef idx="0"/>
+    <cs:fontRef idx="minor">
+      <a:schemeClr val="tx1"/>
+    </cs:fontRef>
+    <cs:spPr>
+      <a:ln>
+        <a:solidFill>
+          <a:schemeClr val="lt1">
+            <a:lumMod val="95000"/>
+            <a:alpha val="5000"/>
+          </a:schemeClr>
+        </a:solidFill>
+      </a:ln>
+    </cs:spPr>
+  </cs:gridlineMinor>
+  <cs:hiLoLine>
+    <cs:lnRef idx="0"/>
+    <cs:fillRef idx="0"/>
+    <cs:effectRef idx="0"/>
+    <cs:fontRef idx="minor">
+      <a:schemeClr val="tx1"/>
+    </cs:fontRef>
+    <cs:spPr>
+      <a:ln w="9525" cap="flat" cmpd="sng" algn="ctr">
+        <a:solidFill>
+          <a:schemeClr val="lt1"/>
+        </a:solidFill>
+        <a:round/>
+      </a:ln>
+    </cs:spPr>
+  </cs:hiLoLine>
+  <cs:leaderLine>
+    <cs:lnRef idx="0"/>
+    <cs:fillRef idx="0"/>
+    <cs:effectRef idx="0"/>
+    <cs:fontRef idx="minor">
+      <a:schemeClr val="tx1"/>
+    </cs:fontRef>
+    <cs:spPr>
+      <a:ln w="9525">
+        <a:solidFill>
+          <a:schemeClr val="lt1">
+            <a:lumMod val="95000"/>
+            <a:alpha val="54000"/>
+          </a:schemeClr>
+        </a:solidFill>
+      </a:ln>
+    </cs:spPr>
+  </cs:leaderLine>
+  <cs:legend>
+    <cs:lnRef idx="0"/>
+    <cs:fillRef idx="0"/>
+    <cs:effectRef idx="0"/>
+    <cs:fontRef idx="minor">
+      <a:schemeClr val="lt1">
+        <a:lumMod val="85000"/>
+      </a:schemeClr>
+    </cs:fontRef>
+    <cs:defRPr sz="900" kern="1200"/>
+  </cs:legend>
+  <cs:plotArea>
+    <cs:lnRef idx="0"/>
+    <cs:fillRef idx="0"/>
+    <cs:effectRef idx="0"/>
+    <cs:fontRef idx="minor">
+      <a:schemeClr val="tx1"/>
+    </cs:fontRef>
+  </cs:plotArea>
+  <cs:plotArea3D>
+    <cs:lnRef idx="0"/>
+    <cs:fillRef idx="0"/>
+    <cs:effectRef idx="0"/>
+    <cs:fontRef idx="minor">
+      <a:schemeClr val="tx1"/>
+    </cs:fontRef>
+  </cs:plotArea3D>
+  <cs:seriesAxis>
+    <cs:lnRef idx="0"/>
+    <cs:fillRef idx="0"/>
+    <cs:effectRef idx="0"/>
+    <cs:fontRef idx="minor">
+      <a:schemeClr val="lt1">
+        <a:lumMod val="85000"/>
+      </a:schemeClr>
+    </cs:fontRef>
+    <cs:spPr>
+      <a:ln w="12700" cap="flat" cmpd="sng" algn="ctr">
+        <a:solidFill>
+          <a:schemeClr val="lt1">
+            <a:lumMod val="95000"/>
+            <a:alpha val="54000"/>
+          </a:schemeClr>
+        </a:solidFill>
+        <a:round/>
+      </a:ln>
+    </cs:spPr>
+    <cs:defRPr sz="900" kern="1200"/>
+  </cs:seriesAxis>
+  <cs:seriesLine>
+    <cs:lnRef idx="0"/>
+    <cs:fillRef idx="0"/>
+    <cs:effectRef idx="0"/>
+    <cs:fontRef idx="minor">
+      <a:schemeClr val="lt1"/>
+    </cs:fontRef>
+    <cs:spPr>
+      <a:ln w="9525" cap="flat" cmpd="sng" algn="ctr">
+        <a:solidFill>
+          <a:schemeClr val="lt1">
+            <a:lumMod val="95000"/>
+            <a:alpha val="54000"/>
+          </a:schemeClr>
+        </a:solidFill>
+        <a:round/>
+      </a:ln>
+    </cs:spPr>
+  </cs:seriesLine>
+  <cs:title>
+    <cs:lnRef idx="0"/>
+    <cs:fillRef idx="0"/>
+    <cs:effectRef idx="0"/>
+    <cs:fontRef idx="minor">
+      <a:schemeClr val="lt1">
+        <a:lumMod val="95000"/>
+      </a:schemeClr>
+    </cs:fontRef>
+    <cs:defRPr sz="1600" b="1" kern="1200" spc="100" baseline="0">
+      <a:effectLst>
+        <a:outerShdw blurRad="50800" dist="38100" dir="5400000" algn="t" rotWithShape="0">
+          <a:prstClr val="black">
+            <a:alpha val="40000"/>
+          </a:prstClr>
+        </a:outerShdw>
+      </a:effectLst>
+    </cs:defRPr>
+  </cs:title>
+  <cs:trendline>
+    <cs:lnRef idx="0">
+      <cs:styleClr val="auto"/>
+    </cs:lnRef>
+    <cs:fillRef idx="0"/>
+    <cs:effectRef idx="0"/>
+    <cs:fontRef idx="minor">
+      <a:schemeClr val="tx1"/>
+    </cs:fontRef>
+    <cs:spPr>
+      <a:ln w="19050" cap="rnd">
+        <a:solidFill>
+          <a:schemeClr val="phClr"/>
+        </a:solidFill>
+      </a:ln>
+    </cs:spPr>
+  </cs:trendline>
+  <cs:trendlineLabel>
+    <cs:lnRef idx="0"/>
+    <cs:fillRef idx="0"/>
+    <cs:effectRef idx="0"/>
+    <cs:fontRef idx="minor">
+      <a:schemeClr val="lt1">
+        <a:lumMod val="85000"/>
+      </a:schemeClr>
+    </cs:fontRef>
+    <cs:defRPr sz="900" kern="1200"/>
+  </cs:trendlineLabel>
+  <cs:upBar>
+    <cs:lnRef idx="0"/>
+    <cs:fillRef idx="0"/>
+    <cs:effectRef idx="0"/>
+    <cs:fontRef idx="minor">
+      <a:schemeClr val="tx1"/>
+    </cs:fontRef>
+    <cs:spPr>
+      <a:gradFill>
+        <a:gsLst>
+          <a:gs pos="100000">
+            <a:schemeClr val="lt1">
+              <a:lumMod val="85000"/>
+            </a:schemeClr>
+          </a:gs>
+          <a:gs pos="0">
+            <a:schemeClr val="lt1"/>
+          </a:gs>
+        </a:gsLst>
+        <a:path path="circle">
+          <a:fillToRect l="50000" t="50000" r="50000" b="50000"/>
+        </a:path>
+      </a:gradFill>
+      <a:ln w="9525" cap="flat" cmpd="sng" algn="ctr">
+        <a:solidFill>
+          <a:schemeClr val="lt1"/>
+        </a:solidFill>
+        <a:round/>
+      </a:ln>
+    </cs:spPr>
+  </cs:upBar>
+  <cs:valueAxis>
+    <cs:lnRef idx="0"/>
+    <cs:fillRef idx="0"/>
+    <cs:effectRef idx="0"/>
+    <cs:fontRef idx="minor">
+      <a:schemeClr val="lt1">
+        <a:lumMod val="85000"/>
+      </a:schemeClr>
+    </cs:fontRef>
+    <cs:defRPr sz="900" kern="1200"/>
+  </cs:valueAxis>
+  <cs:wall>
+    <cs:lnRef idx="0"/>
+    <cs:fillRef idx="0"/>
+    <cs:effectRef idx="0"/>
+    <cs:fontRef idx="minor">
+      <a:schemeClr val="tx1"/>
+    </cs:fontRef>
+  </cs:wall>
+</cs:chartStyle>
 </file>
 
 <file path=word/theme/theme1.xml><?xml version="1.0" encoding="utf-8"?>
@@ -1969,4 +5515,83 @@
     </a:ext>
   </a:extLst>
 </a:theme>
+</file>
+
+<file path=customXml/item1.xml><?xml version="1.0" encoding="utf-8"?>
+<b:Sources xmlns:b="http://schemas.openxmlformats.org/officeDocument/2006/bibliography" xmlns="http://schemas.openxmlformats.org/officeDocument/2006/bibliography" SelectedStyle="\APASixthEditionOfficeOnline.xsl" StyleName="APA" Version="6">
+  <b:Source>
+    <b:Tag>Viz16</b:Tag>
+    <b:SourceType>JournalArticle</b:SourceType>
+    <b:Guid>{E59AFD99-5ED0-4237-A6C1-A7F9D8153DE1}</b:Guid>
+    <b:Title>Benefits of Using SonarQube For Code Reviews</b:Title>
+    <b:Year>2016</b:Year>
+    <b:Author>
+      <b:Author>
+        <b:NameList>
+          <b:Person>
+            <b:Last>Author</b:Last>
+            <b:First>Vizteck</b:First>
+          </b:Person>
+        </b:NameList>
+      </b:Author>
+    </b:Author>
+    <b:RefOrder>2</b:RefOrder>
+  </b:Source>
+  <b:Source>
+    <b:Tag>Sha20</b:Tag>
+    <b:SourceType>JournalArticle</b:SourceType>
+    <b:Guid>{CF587F0F-B9BF-4F0C-BD0D-F195F9BDEDAB}</b:Guid>
+    <b:Author>
+      <b:Author>
+        <b:NameList>
+          <b:Person>
+            <b:Last>Daityari</b:Last>
+            <b:First>Shaumik</b:First>
+          </b:Person>
+        </b:NameList>
+      </b:Author>
+    </b:Author>
+    <b:Title>Angular vs React vs Vue: Which Framework to Choose in 2020</b:Title>
+    <b:Year>2020</b:Year>
+    <b:RefOrder>1</b:RefOrder>
+  </b:Source>
+  <b:Source>
+    <b:Tag>Max</b:Tag>
+    <b:SourceType>JournalArticle</b:SourceType>
+    <b:Guid>{F94BF300-D4FB-4F3E-94E4-B6814191523F}</b:Guid>
+    <b:Author>
+      <b:Author>
+        <b:NameList>
+          <b:Person>
+            <b:Last>Schwarzmüller</b:Last>
+            <b:First>Maximilian</b:First>
+          </b:Person>
+        </b:NameList>
+      </b:Author>
+    </b:Author>
+    <b:Title>Angular vs React vs Vue - My Thoughts</b:Title>
+    <b:Pages>2020</b:Pages>
+    <b:RefOrder>3</b:RefOrder>
+  </b:Source>
+  <b:Source>
+    <b:Tag>Tut</b:Tag>
+    <b:SourceType>JournalArticle</b:SourceType>
+    <b:Guid>{3B93A53E-78F9-4C2B-9B56-4F52FC57A34D}</b:Guid>
+    <b:Author>
+      <b:Author>
+        <b:Corporate>Tutorialspoint</b:Corporate>
+      </b:Author>
+    </b:Author>
+    <b:Title>Spring Boot - Introduction</b:Title>
+    <b:RefOrder>4</b:RefOrder>
+  </b:Source>
+</b:Sources>
+</file>
+
+<file path=customXml/itemProps1.xml><?xml version="1.0" encoding="utf-8"?>
+<ds:datastoreItem xmlns:ds="http://schemas.openxmlformats.org/officeDocument/2006/customXml" ds:itemID="{81A0D217-4784-4211-817F-D74550DFC8CA}">
+  <ds:schemaRefs>
+    <ds:schemaRef ds:uri="http://schemas.openxmlformats.org/officeDocument/2006/bibliography"/>
+  </ds:schemaRefs>
+</ds:datastoreItem>
 </file>
</xml_diff>